<commit_message>
Cos w sparku dziala
</commit_message>
<xml_diff>
--- a/sprawko.docx
+++ b/sprawko.docx
@@ -3,25 +3,11 @@
 <w:document xmlns:wpc="http://schemas.microsoft.com/office/word/2010/wordprocessingCanvas" xmlns:mc="http://schemas.openxmlformats.org/markup-compatibility/2006" xmlns:o="urn:schemas-microsoft-com:office:office" xmlns:r="http://schemas.openxmlformats.org/officeDocument/2006/relationships" xmlns:m="http://schemas.openxmlformats.org/officeDocument/2006/math" xmlns:v="urn:schemas-microsoft-com:vml" xmlns:wp14="http://schemas.microsoft.com/office/word/2010/wordprocessingDrawing" xmlns:wp="http://schemas.openxmlformats.org/drawingml/2006/wordprocessingDrawing" xmlns:w10="urn:schemas-microsoft-com:office:word" xmlns:w="http://schemas.openxmlformats.org/wordprocessingml/2006/main" xmlns:w14="http://schemas.microsoft.com/office/word/2010/wordml" xmlns:wpg="http://schemas.microsoft.com/office/word/2010/wordprocessingGroup" xmlns:wpi="http://schemas.microsoft.com/office/word/2010/wordprocessingInk" xmlns:wne="http://schemas.microsoft.com/office/word/2006/wordml" xmlns:wps="http://schemas.microsoft.com/office/word/2010/wordprocessingShape" mc:Ignorable="w14 wp14">
   <w:body>
     <w:p>
-      <w:pPr>
-        <w:rPr>
-          <w:lang w:val="en-US"/>
-        </w:rPr>
-      </w:pPr>
-      <w:r>
-        <w:rPr>
-          <w:lang w:val="en-US"/>
-        </w:rPr>
+      <w:r>
         <w:t>WSTEP</w:t>
       </w:r>
     </w:p>
-    <w:p>
-      <w:pPr>
-        <w:rPr>
-          <w:lang w:val="en-US"/>
-        </w:rPr>
-      </w:pPr>
-    </w:p>
+    <w:p/>
     <w:p>
       <w:pPr>
         <w:rPr>
@@ -84,28 +70,25 @@
       </w:r>
     </w:p>
     <w:p>
-      <w:pPr>
-        <w:rPr>
-          <w:lang w:val="en-US"/>
-        </w:rPr>
-      </w:pPr>
-      <w:r>
-        <w:rPr>
-          <w:lang w:val="en-US"/>
-        </w:rPr>
-        <w:t>Rys. Dane przed prztworzeniem</w:t>
-      </w:r>
-    </w:p>
-    <w:p>
-      <w:pPr>
-        <w:shd w:val="clear" w:color="auto" w:fill="1E1E1E"/>
-        <w:spacing w:after="0" w:line="285" w:lineRule="atLeast"/>
-        <w:rPr>
-          <w:rFonts w:ascii="Consolas" w:eastAsia="Times New Roman" w:hAnsi="Consolas" w:cs="Consolas"/>
-          <w:color w:val="D4D4D4"/>
-          <w:sz w:val="20"/>
-          <w:szCs w:val="20"/>
-          <w:lang w:val="en-US" w:eastAsia="pl-PL"/>
+      <w:r>
+        <w:t xml:space="preserve">Rys. Dane przed </w:t>
+      </w:r>
+      <w:proofErr w:type="spellStart"/>
+      <w:r>
+        <w:t>prztworzeniem</w:t>
+      </w:r>
+      <w:proofErr w:type="spellEnd"/>
+    </w:p>
+    <w:p>
+      <w:pPr>
+        <w:shd w:val="clear" w:color="auto" w:fill="1E1E1E"/>
+        <w:spacing w:after="0" w:line="285" w:lineRule="atLeast"/>
+        <w:rPr>
+          <w:rFonts w:ascii="Consolas" w:eastAsia="Times New Roman" w:hAnsi="Consolas" w:cs="Consolas"/>
+          <w:color w:val="D4D4D4"/>
+          <w:sz w:val="20"/>
+          <w:szCs w:val="20"/>
+          <w:lang w:eastAsia="pl-PL"/>
         </w:rPr>
       </w:pPr>
       <w:r>
@@ -114,7 +97,7 @@
           <w:color w:val="C586C0"/>
           <w:sz w:val="20"/>
           <w:szCs w:val="20"/>
-          <w:lang w:val="en-US" w:eastAsia="pl-PL"/>
+          <w:lang w:eastAsia="pl-PL"/>
         </w:rPr>
         <w:t>import</w:t>
       </w:r>
@@ -124,45 +107,69 @@
           <w:color w:val="D4D4D4"/>
           <w:sz w:val="20"/>
           <w:szCs w:val="20"/>
-          <w:lang w:val="en-US" w:eastAsia="pl-PL"/>
-        </w:rPr>
-        <w:t xml:space="preserve"> csv</w:t>
-      </w:r>
-    </w:p>
-    <w:p>
-      <w:pPr>
-        <w:shd w:val="clear" w:color="auto" w:fill="1E1E1E"/>
-        <w:spacing w:after="0" w:line="285" w:lineRule="atLeast"/>
-        <w:rPr>
-          <w:rFonts w:ascii="Consolas" w:eastAsia="Times New Roman" w:hAnsi="Consolas" w:cs="Consolas"/>
-          <w:color w:val="D4D4D4"/>
-          <w:sz w:val="20"/>
-          <w:szCs w:val="20"/>
-          <w:lang w:val="en-US" w:eastAsia="pl-PL"/>
-        </w:rPr>
-      </w:pPr>
-    </w:p>
-    <w:p>
-      <w:pPr>
-        <w:shd w:val="clear" w:color="auto" w:fill="1E1E1E"/>
-        <w:spacing w:after="0" w:line="285" w:lineRule="atLeast"/>
-        <w:rPr>
-          <w:rFonts w:ascii="Consolas" w:eastAsia="Times New Roman" w:hAnsi="Consolas" w:cs="Consolas"/>
-          <w:color w:val="D4D4D4"/>
-          <w:sz w:val="20"/>
-          <w:szCs w:val="20"/>
-          <w:lang w:val="en-US" w:eastAsia="pl-PL"/>
-        </w:rPr>
-      </w:pPr>
-      <w:r>
-        <w:rPr>
-          <w:rFonts w:ascii="Consolas" w:eastAsia="Times New Roman" w:hAnsi="Consolas" w:cs="Consolas"/>
-          <w:color w:val="D4D4D4"/>
-          <w:sz w:val="20"/>
-          <w:szCs w:val="20"/>
-          <w:lang w:val="en-US" w:eastAsia="pl-PL"/>
-        </w:rPr>
-        <w:t xml:space="preserve">old_file = </w:t>
+          <w:lang w:eastAsia="pl-PL"/>
+        </w:rPr>
+        <w:t xml:space="preserve"> </w:t>
+      </w:r>
+      <w:proofErr w:type="spellStart"/>
+      <w:r>
+        <w:rPr>
+          <w:rFonts w:ascii="Consolas" w:eastAsia="Times New Roman" w:hAnsi="Consolas" w:cs="Consolas"/>
+          <w:color w:val="D4D4D4"/>
+          <w:sz w:val="20"/>
+          <w:szCs w:val="20"/>
+          <w:lang w:eastAsia="pl-PL"/>
+        </w:rPr>
+        <w:t>csv</w:t>
+      </w:r>
+      <w:proofErr w:type="spellEnd"/>
+    </w:p>
+    <w:p>
+      <w:pPr>
+        <w:shd w:val="clear" w:color="auto" w:fill="1E1E1E"/>
+        <w:spacing w:after="0" w:line="285" w:lineRule="atLeast"/>
+        <w:rPr>
+          <w:rFonts w:ascii="Consolas" w:eastAsia="Times New Roman" w:hAnsi="Consolas" w:cs="Consolas"/>
+          <w:color w:val="D4D4D4"/>
+          <w:sz w:val="20"/>
+          <w:szCs w:val="20"/>
+          <w:lang w:eastAsia="pl-PL"/>
+        </w:rPr>
+      </w:pPr>
+    </w:p>
+    <w:p>
+      <w:pPr>
+        <w:shd w:val="clear" w:color="auto" w:fill="1E1E1E"/>
+        <w:spacing w:after="0" w:line="285" w:lineRule="atLeast"/>
+        <w:rPr>
+          <w:rFonts w:ascii="Consolas" w:eastAsia="Times New Roman" w:hAnsi="Consolas" w:cs="Consolas"/>
+          <w:color w:val="D4D4D4"/>
+          <w:sz w:val="20"/>
+          <w:szCs w:val="20"/>
+          <w:lang w:val="en-US" w:eastAsia="pl-PL"/>
+        </w:rPr>
+      </w:pPr>
+      <w:proofErr w:type="spellStart"/>
+      <w:r>
+        <w:rPr>
+          <w:rFonts w:ascii="Consolas" w:eastAsia="Times New Roman" w:hAnsi="Consolas" w:cs="Consolas"/>
+          <w:color w:val="D4D4D4"/>
+          <w:sz w:val="20"/>
+          <w:szCs w:val="20"/>
+          <w:lang w:val="en-US" w:eastAsia="pl-PL"/>
+        </w:rPr>
+        <w:t>old_file</w:t>
+      </w:r>
+      <w:proofErr w:type="spellEnd"/>
+      <w:r>
+        <w:rPr>
+          <w:rFonts w:ascii="Consolas" w:eastAsia="Times New Roman" w:hAnsi="Consolas" w:cs="Consolas"/>
+          <w:color w:val="D4D4D4"/>
+          <w:sz w:val="20"/>
+          <w:szCs w:val="20"/>
+          <w:lang w:val="en-US" w:eastAsia="pl-PL"/>
+        </w:rPr>
+        <w:t xml:space="preserve"> = </w:t>
       </w:r>
       <w:r>
         <w:rPr>
@@ -200,15 +207,27 @@
           <w:lang w:val="en-US" w:eastAsia="pl-PL"/>
         </w:rPr>
       </w:pPr>
-      <w:r>
-        <w:rPr>
-          <w:rFonts w:ascii="Consolas" w:eastAsia="Times New Roman" w:hAnsi="Consolas" w:cs="Consolas"/>
-          <w:color w:val="D4D4D4"/>
-          <w:sz w:val="20"/>
-          <w:szCs w:val="20"/>
-          <w:lang w:val="en-US" w:eastAsia="pl-PL"/>
-        </w:rPr>
-        <w:t xml:space="preserve">new_file = </w:t>
+      <w:proofErr w:type="spellStart"/>
+      <w:r>
+        <w:rPr>
+          <w:rFonts w:ascii="Consolas" w:eastAsia="Times New Roman" w:hAnsi="Consolas" w:cs="Consolas"/>
+          <w:color w:val="D4D4D4"/>
+          <w:sz w:val="20"/>
+          <w:szCs w:val="20"/>
+          <w:lang w:val="en-US" w:eastAsia="pl-PL"/>
+        </w:rPr>
+        <w:t>new_file</w:t>
+      </w:r>
+      <w:proofErr w:type="spellEnd"/>
+      <w:r>
+        <w:rPr>
+          <w:rFonts w:ascii="Consolas" w:eastAsia="Times New Roman" w:hAnsi="Consolas" w:cs="Consolas"/>
+          <w:color w:val="D4D4D4"/>
+          <w:sz w:val="20"/>
+          <w:szCs w:val="20"/>
+          <w:lang w:val="en-US" w:eastAsia="pl-PL"/>
+        </w:rPr>
+        <w:t xml:space="preserve"> = </w:t>
       </w:r>
       <w:r>
         <w:rPr>
@@ -246,15 +265,27 @@
           <w:lang w:val="en-US" w:eastAsia="pl-PL"/>
         </w:rPr>
       </w:pPr>
-      <w:r>
-        <w:rPr>
-          <w:rFonts w:ascii="Consolas" w:eastAsia="Times New Roman" w:hAnsi="Consolas" w:cs="Consolas"/>
-          <w:color w:val="D4D4D4"/>
-          <w:sz w:val="20"/>
-          <w:szCs w:val="20"/>
-          <w:lang w:val="en-US" w:eastAsia="pl-PL"/>
-        </w:rPr>
-        <w:t xml:space="preserve">i = </w:t>
+      <w:proofErr w:type="spellStart"/>
+      <w:r>
+        <w:rPr>
+          <w:rFonts w:ascii="Consolas" w:eastAsia="Times New Roman" w:hAnsi="Consolas" w:cs="Consolas"/>
+          <w:color w:val="D4D4D4"/>
+          <w:sz w:val="20"/>
+          <w:szCs w:val="20"/>
+          <w:lang w:val="en-US" w:eastAsia="pl-PL"/>
+        </w:rPr>
+        <w:t>i</w:t>
+      </w:r>
+      <w:proofErr w:type="spellEnd"/>
+      <w:r>
+        <w:rPr>
+          <w:rFonts w:ascii="Consolas" w:eastAsia="Times New Roman" w:hAnsi="Consolas" w:cs="Consolas"/>
+          <w:color w:val="D4D4D4"/>
+          <w:sz w:val="20"/>
+          <w:szCs w:val="20"/>
+          <w:lang w:val="en-US" w:eastAsia="pl-PL"/>
+        </w:rPr>
+        <w:t xml:space="preserve"> = </w:t>
       </w:r>
       <w:r>
         <w:rPr>
@@ -292,15 +323,27 @@
           <w:lang w:val="en-US" w:eastAsia="pl-PL"/>
         </w:rPr>
       </w:pPr>
-      <w:r>
-        <w:rPr>
-          <w:rFonts w:ascii="Consolas" w:eastAsia="Times New Roman" w:hAnsi="Consolas" w:cs="Consolas"/>
-          <w:color w:val="D4D4D4"/>
-          <w:sz w:val="20"/>
-          <w:szCs w:val="20"/>
-          <w:lang w:val="en-US" w:eastAsia="pl-PL"/>
-        </w:rPr>
-        <w:t>add_to_buff = [</w:t>
+      <w:proofErr w:type="spellStart"/>
+      <w:r>
+        <w:rPr>
+          <w:rFonts w:ascii="Consolas" w:eastAsia="Times New Roman" w:hAnsi="Consolas" w:cs="Consolas"/>
+          <w:color w:val="D4D4D4"/>
+          <w:sz w:val="20"/>
+          <w:szCs w:val="20"/>
+          <w:lang w:val="en-US" w:eastAsia="pl-PL"/>
+        </w:rPr>
+        <w:t>add_to_buff</w:t>
+      </w:r>
+      <w:proofErr w:type="spellEnd"/>
+      <w:r>
+        <w:rPr>
+          <w:rFonts w:ascii="Consolas" w:eastAsia="Times New Roman" w:hAnsi="Consolas" w:cs="Consolas"/>
+          <w:color w:val="D4D4D4"/>
+          <w:sz w:val="20"/>
+          <w:szCs w:val="20"/>
+          <w:lang w:val="en-US" w:eastAsia="pl-PL"/>
+        </w:rPr>
+        <w:t xml:space="preserve"> = [</w:t>
       </w:r>
     </w:p>
     <w:p>
@@ -411,6 +454,7 @@
         </w:rPr>
         <w:t xml:space="preserve">    </w:t>
       </w:r>
+      <w:proofErr w:type="spellStart"/>
       <w:r>
         <w:rPr>
           <w:rFonts w:ascii="Consolas" w:eastAsia="Times New Roman" w:hAnsi="Consolas" w:cs="Consolas"/>
@@ -429,7 +473,18 @@
           <w:szCs w:val="20"/>
           <w:lang w:val="en-US" w:eastAsia="pl-PL"/>
         </w:rPr>
-        <w:t xml:space="preserve">"Concessional debt </w:t>
+        <w:t>"Concessional</w:t>
+      </w:r>
+      <w:proofErr w:type="spellEnd"/>
+      <w:r>
+        <w:rPr>
+          <w:rFonts w:ascii="Consolas" w:eastAsia="Times New Roman" w:hAnsi="Consolas" w:cs="Consolas"/>
+          <w:color w:val="D16969"/>
+          <w:sz w:val="20"/>
+          <w:szCs w:val="20"/>
+          <w:lang w:val="en-US" w:eastAsia="pl-PL"/>
+        </w:rPr>
+        <w:t xml:space="preserve"> debt </w:t>
       </w:r>
       <w:r>
         <w:rPr>
@@ -633,6 +688,7 @@
         </w:rPr>
         <w:t xml:space="preserve">    </w:t>
       </w:r>
+      <w:proofErr w:type="spellStart"/>
       <w:r>
         <w:rPr>
           <w:rFonts w:ascii="Consolas" w:eastAsia="Times New Roman" w:hAnsi="Consolas" w:cs="Consolas"/>
@@ -651,7 +707,18 @@
           <w:szCs w:val="20"/>
           <w:lang w:val="en-US" w:eastAsia="pl-PL"/>
         </w:rPr>
-        <w:t xml:space="preserve">"Short-term debt </w:t>
+        <w:t>"Short</w:t>
+      </w:r>
+      <w:proofErr w:type="spellEnd"/>
+      <w:r>
+        <w:rPr>
+          <w:rFonts w:ascii="Consolas" w:eastAsia="Times New Roman" w:hAnsi="Consolas" w:cs="Consolas"/>
+          <w:color w:val="D16969"/>
+          <w:sz w:val="20"/>
+          <w:szCs w:val="20"/>
+          <w:lang w:val="en-US" w:eastAsia="pl-PL"/>
+        </w:rPr>
+        <w:t xml:space="preserve">-term debt </w:t>
       </w:r>
       <w:r>
         <w:rPr>
@@ -795,6 +862,7 @@
           <w:lang w:eastAsia="pl-PL"/>
         </w:rPr>
       </w:pPr>
+      <w:proofErr w:type="spellStart"/>
       <w:r>
         <w:rPr>
           <w:rFonts w:ascii="Consolas" w:eastAsia="Times New Roman" w:hAnsi="Consolas" w:cs="Consolas"/>
@@ -803,13 +871,10 @@
           <w:szCs w:val="20"/>
           <w:lang w:eastAsia="pl-PL"/>
         </w:rPr>
-        <w:t>content = []</w:t>
-      </w:r>
-    </w:p>
-    <w:p>
-      <w:pPr>
-        <w:shd w:val="clear" w:color="auto" w:fill="1E1E1E"/>
-        <w:spacing w:after="0" w:line="285" w:lineRule="atLeast"/>
+        <w:t>content</w:t>
+      </w:r>
+      <w:proofErr w:type="spellEnd"/>
+      <w:r>
         <w:rPr>
           <w:rFonts w:ascii="Consolas" w:eastAsia="Times New Roman" w:hAnsi="Consolas" w:cs="Consolas"/>
           <w:color w:val="D4D4D4"/>
@@ -817,7 +882,8 @@
           <w:szCs w:val="20"/>
           <w:lang w:eastAsia="pl-PL"/>
         </w:rPr>
-      </w:pPr>
+        <w:t xml:space="preserve"> = []</w:t>
+      </w:r>
     </w:p>
     <w:p>
       <w:pPr>
@@ -831,6 +897,19 @@
           <w:lang w:eastAsia="pl-PL"/>
         </w:rPr>
       </w:pPr>
+    </w:p>
+    <w:p>
+      <w:pPr>
+        <w:shd w:val="clear" w:color="auto" w:fill="1E1E1E"/>
+        <w:spacing w:after="0" w:line="285" w:lineRule="atLeast"/>
+        <w:rPr>
+          <w:rFonts w:ascii="Consolas" w:eastAsia="Times New Roman" w:hAnsi="Consolas" w:cs="Consolas"/>
+          <w:color w:val="D4D4D4"/>
+          <w:sz w:val="20"/>
+          <w:szCs w:val="20"/>
+          <w:lang w:eastAsia="pl-PL"/>
+        </w:rPr>
+      </w:pPr>
       <w:r>
         <w:rPr>
           <w:rFonts w:ascii="Consolas" w:eastAsia="Times New Roman" w:hAnsi="Consolas" w:cs="Consolas"/>
@@ -839,20 +918,42 @@
           <w:szCs w:val="20"/>
           <w:lang w:eastAsia="pl-PL"/>
         </w:rPr>
-        <w:t># otwieramy plik z ktorego bierzemy dane</w:t>
-      </w:r>
-    </w:p>
-    <w:p>
-      <w:pPr>
-        <w:shd w:val="clear" w:color="auto" w:fill="1E1E1E"/>
-        <w:spacing w:after="0" w:line="285" w:lineRule="atLeast"/>
-        <w:rPr>
-          <w:rFonts w:ascii="Consolas" w:eastAsia="Times New Roman" w:hAnsi="Consolas" w:cs="Consolas"/>
-          <w:color w:val="D4D4D4"/>
+        <w:t xml:space="preserve"># otwieramy plik z </w:t>
+      </w:r>
+      <w:proofErr w:type="spellStart"/>
+      <w:r>
+        <w:rPr>
+          <w:rFonts w:ascii="Consolas" w:eastAsia="Times New Roman" w:hAnsi="Consolas" w:cs="Consolas"/>
+          <w:color w:val="6A9955"/>
           <w:sz w:val="20"/>
           <w:szCs w:val="20"/>
           <w:lang w:eastAsia="pl-PL"/>
         </w:rPr>
+        <w:t>ktorego</w:t>
+      </w:r>
+      <w:proofErr w:type="spellEnd"/>
+      <w:r>
+        <w:rPr>
+          <w:rFonts w:ascii="Consolas" w:eastAsia="Times New Roman" w:hAnsi="Consolas" w:cs="Consolas"/>
+          <w:color w:val="6A9955"/>
+          <w:sz w:val="20"/>
+          <w:szCs w:val="20"/>
+          <w:lang w:eastAsia="pl-PL"/>
+        </w:rPr>
+        <w:t xml:space="preserve"> bierzemy dane</w:t>
+      </w:r>
+    </w:p>
+    <w:p>
+      <w:pPr>
+        <w:shd w:val="clear" w:color="auto" w:fill="1E1E1E"/>
+        <w:spacing w:after="0" w:line="285" w:lineRule="atLeast"/>
+        <w:rPr>
+          <w:rFonts w:ascii="Consolas" w:eastAsia="Times New Roman" w:hAnsi="Consolas" w:cs="Consolas"/>
+          <w:color w:val="D4D4D4"/>
+          <w:sz w:val="20"/>
+          <w:szCs w:val="20"/>
+          <w:lang w:eastAsia="pl-PL"/>
+        </w:rPr>
       </w:pPr>
     </w:p>
     <w:p>
@@ -905,7 +1006,29 @@
           <w:szCs w:val="20"/>
           <w:lang w:val="en-US" w:eastAsia="pl-PL"/>
         </w:rPr>
-        <w:t xml:space="preserve">(old_file, </w:t>
+        <w:t>(</w:t>
+      </w:r>
+      <w:proofErr w:type="spellStart"/>
+      <w:r>
+        <w:rPr>
+          <w:rFonts w:ascii="Consolas" w:eastAsia="Times New Roman" w:hAnsi="Consolas" w:cs="Consolas"/>
+          <w:color w:val="D4D4D4"/>
+          <w:sz w:val="20"/>
+          <w:szCs w:val="20"/>
+          <w:lang w:val="en-US" w:eastAsia="pl-PL"/>
+        </w:rPr>
+        <w:t>old_file</w:t>
+      </w:r>
+      <w:proofErr w:type="spellEnd"/>
+      <w:r>
+        <w:rPr>
+          <w:rFonts w:ascii="Consolas" w:eastAsia="Times New Roman" w:hAnsi="Consolas" w:cs="Consolas"/>
+          <w:color w:val="D4D4D4"/>
+          <w:sz w:val="20"/>
+          <w:szCs w:val="20"/>
+          <w:lang w:val="en-US" w:eastAsia="pl-PL"/>
+        </w:rPr>
+        <w:t xml:space="preserve">, </w:t>
       </w:r>
       <w:r>
         <w:rPr>
@@ -985,67 +1108,110 @@
           <w:szCs w:val="20"/>
           <w:lang w:val="en-US" w:eastAsia="pl-PL"/>
         </w:rPr>
-        <w:t xml:space="preserve"> csv_file_read:</w:t>
-      </w:r>
-    </w:p>
-    <w:p>
-      <w:pPr>
-        <w:shd w:val="clear" w:color="auto" w:fill="1E1E1E"/>
-        <w:spacing w:after="0" w:line="285" w:lineRule="atLeast"/>
-        <w:rPr>
-          <w:rFonts w:ascii="Consolas" w:eastAsia="Times New Roman" w:hAnsi="Consolas" w:cs="Consolas"/>
-          <w:color w:val="D4D4D4"/>
-          <w:sz w:val="20"/>
-          <w:szCs w:val="20"/>
-          <w:lang w:val="en-US" w:eastAsia="pl-PL"/>
-        </w:rPr>
-      </w:pPr>
-      <w:r>
-        <w:rPr>
-          <w:rFonts w:ascii="Consolas" w:eastAsia="Times New Roman" w:hAnsi="Consolas" w:cs="Consolas"/>
-          <w:color w:val="D4D4D4"/>
-          <w:sz w:val="20"/>
-          <w:szCs w:val="20"/>
-          <w:lang w:val="en-US" w:eastAsia="pl-PL"/>
-        </w:rPr>
-        <w:t xml:space="preserve">    reader = csv.reader(csv_file_read)</w:t>
-      </w:r>
-    </w:p>
-    <w:p>
-      <w:pPr>
-        <w:shd w:val="clear" w:color="auto" w:fill="1E1E1E"/>
-        <w:spacing w:after="0" w:line="285" w:lineRule="atLeast"/>
-        <w:rPr>
-          <w:rFonts w:ascii="Consolas" w:eastAsia="Times New Roman" w:hAnsi="Consolas" w:cs="Consolas"/>
-          <w:color w:val="D4D4D4"/>
-          <w:sz w:val="20"/>
-          <w:szCs w:val="20"/>
-          <w:lang w:val="en-US" w:eastAsia="pl-PL"/>
-        </w:rPr>
-      </w:pPr>
-    </w:p>
-    <w:p>
-      <w:pPr>
-        <w:shd w:val="clear" w:color="auto" w:fill="1E1E1E"/>
-        <w:spacing w:after="0" w:line="285" w:lineRule="atLeast"/>
-        <w:rPr>
-          <w:rFonts w:ascii="Consolas" w:eastAsia="Times New Roman" w:hAnsi="Consolas" w:cs="Consolas"/>
-          <w:color w:val="D4D4D4"/>
-          <w:sz w:val="20"/>
-          <w:szCs w:val="20"/>
-          <w:lang w:val="en-US" w:eastAsia="pl-PL"/>
-        </w:rPr>
-      </w:pPr>
-      <w:r>
-        <w:rPr>
-          <w:rFonts w:ascii="Consolas" w:eastAsia="Times New Roman" w:hAnsi="Consolas" w:cs="Consolas"/>
-          <w:color w:val="D4D4D4"/>
-          <w:sz w:val="20"/>
-          <w:szCs w:val="20"/>
-          <w:lang w:val="en-US" w:eastAsia="pl-PL"/>
-        </w:rPr>
-        <w:t xml:space="preserve">    buff_row = []</w:t>
-      </w:r>
+        <w:t xml:space="preserve"> </w:t>
+      </w:r>
+      <w:proofErr w:type="spellStart"/>
+      <w:r>
+        <w:rPr>
+          <w:rFonts w:ascii="Consolas" w:eastAsia="Times New Roman" w:hAnsi="Consolas" w:cs="Consolas"/>
+          <w:color w:val="D4D4D4"/>
+          <w:sz w:val="20"/>
+          <w:szCs w:val="20"/>
+          <w:lang w:val="en-US" w:eastAsia="pl-PL"/>
+        </w:rPr>
+        <w:t>csv_file_read</w:t>
+      </w:r>
+      <w:proofErr w:type="spellEnd"/>
+      <w:r>
+        <w:rPr>
+          <w:rFonts w:ascii="Consolas" w:eastAsia="Times New Roman" w:hAnsi="Consolas" w:cs="Consolas"/>
+          <w:color w:val="D4D4D4"/>
+          <w:sz w:val="20"/>
+          <w:szCs w:val="20"/>
+          <w:lang w:val="en-US" w:eastAsia="pl-PL"/>
+        </w:rPr>
+        <w:t>:</w:t>
+      </w:r>
+    </w:p>
+    <w:p>
+      <w:pPr>
+        <w:shd w:val="clear" w:color="auto" w:fill="1E1E1E"/>
+        <w:spacing w:after="0" w:line="285" w:lineRule="atLeast"/>
+        <w:rPr>
+          <w:rFonts w:ascii="Consolas" w:eastAsia="Times New Roman" w:hAnsi="Consolas" w:cs="Consolas"/>
+          <w:color w:val="D4D4D4"/>
+          <w:sz w:val="20"/>
+          <w:szCs w:val="20"/>
+          <w:lang w:val="en-US" w:eastAsia="pl-PL"/>
+        </w:rPr>
+      </w:pPr>
+      <w:r>
+        <w:rPr>
+          <w:rFonts w:ascii="Consolas" w:eastAsia="Times New Roman" w:hAnsi="Consolas" w:cs="Consolas"/>
+          <w:color w:val="D4D4D4"/>
+          <w:sz w:val="20"/>
+          <w:szCs w:val="20"/>
+          <w:lang w:val="en-US" w:eastAsia="pl-PL"/>
+        </w:rPr>
+        <w:t xml:space="preserve">    reader = </w:t>
+      </w:r>
+      <w:proofErr w:type="spellStart"/>
+      <w:r>
+        <w:rPr>
+          <w:rFonts w:ascii="Consolas" w:eastAsia="Times New Roman" w:hAnsi="Consolas" w:cs="Consolas"/>
+          <w:color w:val="D4D4D4"/>
+          <w:sz w:val="20"/>
+          <w:szCs w:val="20"/>
+          <w:lang w:val="en-US" w:eastAsia="pl-PL"/>
+        </w:rPr>
+        <w:t>csv.reader</w:t>
+      </w:r>
+      <w:proofErr w:type="spellEnd"/>
+      <w:r>
+        <w:rPr>
+          <w:rFonts w:ascii="Consolas" w:eastAsia="Times New Roman" w:hAnsi="Consolas" w:cs="Consolas"/>
+          <w:color w:val="D4D4D4"/>
+          <w:sz w:val="20"/>
+          <w:szCs w:val="20"/>
+          <w:lang w:val="en-US" w:eastAsia="pl-PL"/>
+        </w:rPr>
+        <w:t>(</w:t>
+      </w:r>
+      <w:proofErr w:type="spellStart"/>
+      <w:r>
+        <w:rPr>
+          <w:rFonts w:ascii="Consolas" w:eastAsia="Times New Roman" w:hAnsi="Consolas" w:cs="Consolas"/>
+          <w:color w:val="D4D4D4"/>
+          <w:sz w:val="20"/>
+          <w:szCs w:val="20"/>
+          <w:lang w:val="en-US" w:eastAsia="pl-PL"/>
+        </w:rPr>
+        <w:t>csv_file_read</w:t>
+      </w:r>
+      <w:proofErr w:type="spellEnd"/>
+      <w:r>
+        <w:rPr>
+          <w:rFonts w:ascii="Consolas" w:eastAsia="Times New Roman" w:hAnsi="Consolas" w:cs="Consolas"/>
+          <w:color w:val="D4D4D4"/>
+          <w:sz w:val="20"/>
+          <w:szCs w:val="20"/>
+          <w:lang w:val="en-US" w:eastAsia="pl-PL"/>
+        </w:rPr>
+        <w:t>)</w:t>
+      </w:r>
+    </w:p>
+    <w:p>
+      <w:pPr>
+        <w:shd w:val="clear" w:color="auto" w:fill="1E1E1E"/>
+        <w:spacing w:after="0" w:line="285" w:lineRule="atLeast"/>
+        <w:rPr>
+          <w:rFonts w:ascii="Consolas" w:eastAsia="Times New Roman" w:hAnsi="Consolas" w:cs="Consolas"/>
+          <w:color w:val="D4D4D4"/>
+          <w:sz w:val="20"/>
+          <w:szCs w:val="20"/>
+          <w:lang w:val="en-US" w:eastAsia="pl-PL"/>
+        </w:rPr>
+      </w:pPr>
     </w:p>
     <w:p>
       <w:pPr>
@@ -1069,6 +1235,51 @@
         </w:rPr>
         <w:t xml:space="preserve">    </w:t>
       </w:r>
+      <w:proofErr w:type="spellStart"/>
+      <w:r>
+        <w:rPr>
+          <w:rFonts w:ascii="Consolas" w:eastAsia="Times New Roman" w:hAnsi="Consolas" w:cs="Consolas"/>
+          <w:color w:val="D4D4D4"/>
+          <w:sz w:val="20"/>
+          <w:szCs w:val="20"/>
+          <w:lang w:val="en-US" w:eastAsia="pl-PL"/>
+        </w:rPr>
+        <w:t>buff_row</w:t>
+      </w:r>
+      <w:proofErr w:type="spellEnd"/>
+      <w:r>
+        <w:rPr>
+          <w:rFonts w:ascii="Consolas" w:eastAsia="Times New Roman" w:hAnsi="Consolas" w:cs="Consolas"/>
+          <w:color w:val="D4D4D4"/>
+          <w:sz w:val="20"/>
+          <w:szCs w:val="20"/>
+          <w:lang w:val="en-US" w:eastAsia="pl-PL"/>
+        </w:rPr>
+        <w:t xml:space="preserve"> = []</w:t>
+      </w:r>
+    </w:p>
+    <w:p>
+      <w:pPr>
+        <w:shd w:val="clear" w:color="auto" w:fill="1E1E1E"/>
+        <w:spacing w:after="0" w:line="285" w:lineRule="atLeast"/>
+        <w:rPr>
+          <w:rFonts w:ascii="Consolas" w:eastAsia="Times New Roman" w:hAnsi="Consolas" w:cs="Consolas"/>
+          <w:color w:val="D4D4D4"/>
+          <w:sz w:val="20"/>
+          <w:szCs w:val="20"/>
+          <w:lang w:val="en-US" w:eastAsia="pl-PL"/>
+        </w:rPr>
+      </w:pPr>
+      <w:r>
+        <w:rPr>
+          <w:rFonts w:ascii="Consolas" w:eastAsia="Times New Roman" w:hAnsi="Consolas" w:cs="Consolas"/>
+          <w:color w:val="D4D4D4"/>
+          <w:sz w:val="20"/>
+          <w:szCs w:val="20"/>
+          <w:lang w:val="en-US" w:eastAsia="pl-PL"/>
+        </w:rPr>
+        <w:t xml:space="preserve">    </w:t>
+      </w:r>
       <w:r>
         <w:rPr>
           <w:rFonts w:ascii="Consolas" w:eastAsia="Times New Roman" w:hAnsi="Consolas" w:cs="Consolas"/>
@@ -1196,31 +1407,53 @@
           <w:szCs w:val="20"/>
           <w:lang w:val="en-US" w:eastAsia="pl-PL"/>
         </w:rPr>
-        <w:t xml:space="preserve">        buff_row = []</w:t>
-      </w:r>
-    </w:p>
-    <w:p>
-      <w:pPr>
-        <w:shd w:val="clear" w:color="auto" w:fill="1E1E1E"/>
-        <w:spacing w:after="0" w:line="285" w:lineRule="atLeast"/>
-        <w:rPr>
-          <w:rFonts w:ascii="Consolas" w:eastAsia="Times New Roman" w:hAnsi="Consolas" w:cs="Consolas"/>
-          <w:color w:val="D4D4D4"/>
-          <w:sz w:val="20"/>
-          <w:szCs w:val="20"/>
-          <w:lang w:val="en-US" w:eastAsia="pl-PL"/>
-        </w:rPr>
-      </w:pPr>
-      <w:r>
-        <w:rPr>
-          <w:rFonts w:ascii="Consolas" w:eastAsia="Times New Roman" w:hAnsi="Consolas" w:cs="Consolas"/>
-          <w:color w:val="D4D4D4"/>
-          <w:sz w:val="20"/>
-          <w:szCs w:val="20"/>
-          <w:lang w:val="en-US" w:eastAsia="pl-PL"/>
-        </w:rPr>
         <w:t xml:space="preserve">        </w:t>
       </w:r>
+      <w:proofErr w:type="spellStart"/>
+      <w:r>
+        <w:rPr>
+          <w:rFonts w:ascii="Consolas" w:eastAsia="Times New Roman" w:hAnsi="Consolas" w:cs="Consolas"/>
+          <w:color w:val="D4D4D4"/>
+          <w:sz w:val="20"/>
+          <w:szCs w:val="20"/>
+          <w:lang w:val="en-US" w:eastAsia="pl-PL"/>
+        </w:rPr>
+        <w:t>buff_row</w:t>
+      </w:r>
+      <w:proofErr w:type="spellEnd"/>
+      <w:r>
+        <w:rPr>
+          <w:rFonts w:ascii="Consolas" w:eastAsia="Times New Roman" w:hAnsi="Consolas" w:cs="Consolas"/>
+          <w:color w:val="D4D4D4"/>
+          <w:sz w:val="20"/>
+          <w:szCs w:val="20"/>
+          <w:lang w:val="en-US" w:eastAsia="pl-PL"/>
+        </w:rPr>
+        <w:t xml:space="preserve"> = []</w:t>
+      </w:r>
+    </w:p>
+    <w:p>
+      <w:pPr>
+        <w:shd w:val="clear" w:color="auto" w:fill="1E1E1E"/>
+        <w:spacing w:after="0" w:line="285" w:lineRule="atLeast"/>
+        <w:rPr>
+          <w:rFonts w:ascii="Consolas" w:eastAsia="Times New Roman" w:hAnsi="Consolas" w:cs="Consolas"/>
+          <w:color w:val="D4D4D4"/>
+          <w:sz w:val="20"/>
+          <w:szCs w:val="20"/>
+          <w:lang w:val="en-US" w:eastAsia="pl-PL"/>
+        </w:rPr>
+      </w:pPr>
+      <w:r>
+        <w:rPr>
+          <w:rFonts w:ascii="Consolas" w:eastAsia="Times New Roman" w:hAnsi="Consolas" w:cs="Consolas"/>
+          <w:color w:val="D4D4D4"/>
+          <w:sz w:val="20"/>
+          <w:szCs w:val="20"/>
+          <w:lang w:val="en-US" w:eastAsia="pl-PL"/>
+        </w:rPr>
+        <w:t xml:space="preserve">        </w:t>
+      </w:r>
       <w:r>
         <w:rPr>
           <w:rFonts w:ascii="Consolas" w:eastAsia="Times New Roman" w:hAnsi="Consolas" w:cs="Consolas"/>
@@ -1239,7 +1472,29 @@
           <w:szCs w:val="20"/>
           <w:lang w:val="en-US" w:eastAsia="pl-PL"/>
         </w:rPr>
-        <w:t xml:space="preserve"> i </w:t>
+        <w:t xml:space="preserve"> </w:t>
+      </w:r>
+      <w:proofErr w:type="spellStart"/>
+      <w:r>
+        <w:rPr>
+          <w:rFonts w:ascii="Consolas" w:eastAsia="Times New Roman" w:hAnsi="Consolas" w:cs="Consolas"/>
+          <w:color w:val="D4D4D4"/>
+          <w:sz w:val="20"/>
+          <w:szCs w:val="20"/>
+          <w:lang w:val="en-US" w:eastAsia="pl-PL"/>
+        </w:rPr>
+        <w:t>i</w:t>
+      </w:r>
+      <w:proofErr w:type="spellEnd"/>
+      <w:r>
+        <w:rPr>
+          <w:rFonts w:ascii="Consolas" w:eastAsia="Times New Roman" w:hAnsi="Consolas" w:cs="Consolas"/>
+          <w:color w:val="D4D4D4"/>
+          <w:sz w:val="20"/>
+          <w:szCs w:val="20"/>
+          <w:lang w:val="en-US" w:eastAsia="pl-PL"/>
+        </w:rPr>
+        <w:t xml:space="preserve"> </w:t>
       </w:r>
       <w:r>
         <w:rPr>
@@ -1342,7 +1597,51 @@
           <w:szCs w:val="20"/>
           <w:lang w:val="en-US" w:eastAsia="pl-PL"/>
         </w:rPr>
-        <w:t xml:space="preserve">            buff_row.append(row[i])</w:t>
+        <w:t xml:space="preserve">            </w:t>
+      </w:r>
+      <w:proofErr w:type="spellStart"/>
+      <w:r>
+        <w:rPr>
+          <w:rFonts w:ascii="Consolas" w:eastAsia="Times New Roman" w:hAnsi="Consolas" w:cs="Consolas"/>
+          <w:color w:val="D4D4D4"/>
+          <w:sz w:val="20"/>
+          <w:szCs w:val="20"/>
+          <w:lang w:val="en-US" w:eastAsia="pl-PL"/>
+        </w:rPr>
+        <w:t>buff_row.append</w:t>
+      </w:r>
+      <w:proofErr w:type="spellEnd"/>
+      <w:r>
+        <w:rPr>
+          <w:rFonts w:ascii="Consolas" w:eastAsia="Times New Roman" w:hAnsi="Consolas" w:cs="Consolas"/>
+          <w:color w:val="D4D4D4"/>
+          <w:sz w:val="20"/>
+          <w:szCs w:val="20"/>
+          <w:lang w:val="en-US" w:eastAsia="pl-PL"/>
+        </w:rPr>
+        <w:t>(row[</w:t>
+      </w:r>
+      <w:proofErr w:type="spellStart"/>
+      <w:r>
+        <w:rPr>
+          <w:rFonts w:ascii="Consolas" w:eastAsia="Times New Roman" w:hAnsi="Consolas" w:cs="Consolas"/>
+          <w:color w:val="D4D4D4"/>
+          <w:sz w:val="20"/>
+          <w:szCs w:val="20"/>
+          <w:lang w:val="en-US" w:eastAsia="pl-PL"/>
+        </w:rPr>
+        <w:t>i</w:t>
+      </w:r>
+      <w:proofErr w:type="spellEnd"/>
+      <w:r>
+        <w:rPr>
+          <w:rFonts w:ascii="Consolas" w:eastAsia="Times New Roman" w:hAnsi="Consolas" w:cs="Consolas"/>
+          <w:color w:val="D4D4D4"/>
+          <w:sz w:val="20"/>
+          <w:szCs w:val="20"/>
+          <w:lang w:val="en-US" w:eastAsia="pl-PL"/>
+        </w:rPr>
+        <w:t>])</w:t>
       </w:r>
     </w:p>
     <w:p>
@@ -1461,7 +1760,29 @@
           <w:szCs w:val="20"/>
           <w:lang w:val="en-US" w:eastAsia="pl-PL"/>
         </w:rPr>
-        <w:t xml:space="preserve">        string = string.replace(</w:t>
+        <w:t xml:space="preserve">        string = </w:t>
+      </w:r>
+      <w:proofErr w:type="spellStart"/>
+      <w:r>
+        <w:rPr>
+          <w:rFonts w:ascii="Consolas" w:eastAsia="Times New Roman" w:hAnsi="Consolas" w:cs="Consolas"/>
+          <w:color w:val="D4D4D4"/>
+          <w:sz w:val="20"/>
+          <w:szCs w:val="20"/>
+          <w:lang w:val="en-US" w:eastAsia="pl-PL"/>
+        </w:rPr>
+        <w:t>string.replace</w:t>
+      </w:r>
+      <w:proofErr w:type="spellEnd"/>
+      <w:r>
+        <w:rPr>
+          <w:rFonts w:ascii="Consolas" w:eastAsia="Times New Roman" w:hAnsi="Consolas" w:cs="Consolas"/>
+          <w:color w:val="D4D4D4"/>
+          <w:sz w:val="20"/>
+          <w:szCs w:val="20"/>
+          <w:lang w:val="en-US" w:eastAsia="pl-PL"/>
+        </w:rPr>
+        <w:t>(</w:t>
       </w:r>
       <w:r>
         <w:rPr>
@@ -1577,30 +1898,74 @@
           <w:szCs w:val="20"/>
           <w:lang w:val="en-US" w:eastAsia="pl-PL"/>
         </w:rPr>
-        <w:t xml:space="preserve"> add_to_buff:</w:t>
-      </w:r>
-    </w:p>
-    <w:p>
-      <w:pPr>
-        <w:shd w:val="clear" w:color="auto" w:fill="1E1E1E"/>
-        <w:spacing w:after="0" w:line="285" w:lineRule="atLeast"/>
-        <w:rPr>
-          <w:rFonts w:ascii="Consolas" w:eastAsia="Times New Roman" w:hAnsi="Consolas" w:cs="Consolas"/>
-          <w:color w:val="D4D4D4"/>
-          <w:sz w:val="20"/>
-          <w:szCs w:val="20"/>
-          <w:lang w:val="en-US" w:eastAsia="pl-PL"/>
-        </w:rPr>
-      </w:pPr>
-      <w:r>
-        <w:rPr>
-          <w:rFonts w:ascii="Consolas" w:eastAsia="Times New Roman" w:hAnsi="Consolas" w:cs="Consolas"/>
-          <w:color w:val="D4D4D4"/>
-          <w:sz w:val="20"/>
-          <w:szCs w:val="20"/>
-          <w:lang w:val="en-US" w:eastAsia="pl-PL"/>
-        </w:rPr>
-        <w:t xml:space="preserve">            buff_row.append(string)</w:t>
+        <w:t xml:space="preserve"> </w:t>
+      </w:r>
+      <w:proofErr w:type="spellStart"/>
+      <w:r>
+        <w:rPr>
+          <w:rFonts w:ascii="Consolas" w:eastAsia="Times New Roman" w:hAnsi="Consolas" w:cs="Consolas"/>
+          <w:color w:val="D4D4D4"/>
+          <w:sz w:val="20"/>
+          <w:szCs w:val="20"/>
+          <w:lang w:val="en-US" w:eastAsia="pl-PL"/>
+        </w:rPr>
+        <w:t>add_to_buff</w:t>
+      </w:r>
+      <w:proofErr w:type="spellEnd"/>
+      <w:r>
+        <w:rPr>
+          <w:rFonts w:ascii="Consolas" w:eastAsia="Times New Roman" w:hAnsi="Consolas" w:cs="Consolas"/>
+          <w:color w:val="D4D4D4"/>
+          <w:sz w:val="20"/>
+          <w:szCs w:val="20"/>
+          <w:lang w:val="en-US" w:eastAsia="pl-PL"/>
+        </w:rPr>
+        <w:t>:</w:t>
+      </w:r>
+    </w:p>
+    <w:p>
+      <w:pPr>
+        <w:shd w:val="clear" w:color="auto" w:fill="1E1E1E"/>
+        <w:spacing w:after="0" w:line="285" w:lineRule="atLeast"/>
+        <w:rPr>
+          <w:rFonts w:ascii="Consolas" w:eastAsia="Times New Roman" w:hAnsi="Consolas" w:cs="Consolas"/>
+          <w:color w:val="D4D4D4"/>
+          <w:sz w:val="20"/>
+          <w:szCs w:val="20"/>
+          <w:lang w:val="en-US" w:eastAsia="pl-PL"/>
+        </w:rPr>
+      </w:pPr>
+      <w:r>
+        <w:rPr>
+          <w:rFonts w:ascii="Consolas" w:eastAsia="Times New Roman" w:hAnsi="Consolas" w:cs="Consolas"/>
+          <w:color w:val="D4D4D4"/>
+          <w:sz w:val="20"/>
+          <w:szCs w:val="20"/>
+          <w:lang w:val="en-US" w:eastAsia="pl-PL"/>
+        </w:rPr>
+        <w:t xml:space="preserve">            </w:t>
+      </w:r>
+      <w:proofErr w:type="spellStart"/>
+      <w:r>
+        <w:rPr>
+          <w:rFonts w:ascii="Consolas" w:eastAsia="Times New Roman" w:hAnsi="Consolas" w:cs="Consolas"/>
+          <w:color w:val="D4D4D4"/>
+          <w:sz w:val="20"/>
+          <w:szCs w:val="20"/>
+          <w:lang w:val="en-US" w:eastAsia="pl-PL"/>
+        </w:rPr>
+        <w:t>buff_row.append</w:t>
+      </w:r>
+      <w:proofErr w:type="spellEnd"/>
+      <w:r>
+        <w:rPr>
+          <w:rFonts w:ascii="Consolas" w:eastAsia="Times New Roman" w:hAnsi="Consolas" w:cs="Consolas"/>
+          <w:color w:val="D4D4D4"/>
+          <w:sz w:val="20"/>
+          <w:szCs w:val="20"/>
+          <w:lang w:val="en-US" w:eastAsia="pl-PL"/>
+        </w:rPr>
+        <w:t>(string)</w:t>
       </w:r>
     </w:p>
     <w:p>
@@ -1722,7 +2087,29 @@
           <w:szCs w:val="20"/>
           <w:lang w:val="en-US" w:eastAsia="pl-PL"/>
         </w:rPr>
-        <w:t xml:space="preserve">        buff_row.append(row[</w:t>
+        <w:t xml:space="preserve">        </w:t>
+      </w:r>
+      <w:proofErr w:type="spellStart"/>
+      <w:r>
+        <w:rPr>
+          <w:rFonts w:ascii="Consolas" w:eastAsia="Times New Roman" w:hAnsi="Consolas" w:cs="Consolas"/>
+          <w:color w:val="D4D4D4"/>
+          <w:sz w:val="20"/>
+          <w:szCs w:val="20"/>
+          <w:lang w:val="en-US" w:eastAsia="pl-PL"/>
+        </w:rPr>
+        <w:t>buff_row.append</w:t>
+      </w:r>
+      <w:proofErr w:type="spellEnd"/>
+      <w:r>
+        <w:rPr>
+          <w:rFonts w:ascii="Consolas" w:eastAsia="Times New Roman" w:hAnsi="Consolas" w:cs="Consolas"/>
+          <w:color w:val="D4D4D4"/>
+          <w:sz w:val="20"/>
+          <w:szCs w:val="20"/>
+          <w:lang w:val="en-US" w:eastAsia="pl-PL"/>
+        </w:rPr>
+        <w:t>(row[</w:t>
       </w:r>
       <w:r>
         <w:rPr>
@@ -1808,7 +2195,29 @@
           <w:szCs w:val="20"/>
           <w:lang w:val="en-US" w:eastAsia="pl-PL"/>
         </w:rPr>
-        <w:t xml:space="preserve"> i </w:t>
+        <w:t xml:space="preserve"> </w:t>
+      </w:r>
+      <w:proofErr w:type="spellStart"/>
+      <w:r>
+        <w:rPr>
+          <w:rFonts w:ascii="Consolas" w:eastAsia="Times New Roman" w:hAnsi="Consolas" w:cs="Consolas"/>
+          <w:color w:val="D4D4D4"/>
+          <w:sz w:val="20"/>
+          <w:szCs w:val="20"/>
+          <w:lang w:val="en-US" w:eastAsia="pl-PL"/>
+        </w:rPr>
+        <w:t>i</w:t>
+      </w:r>
+      <w:proofErr w:type="spellEnd"/>
+      <w:r>
+        <w:rPr>
+          <w:rFonts w:ascii="Consolas" w:eastAsia="Times New Roman" w:hAnsi="Consolas" w:cs="Consolas"/>
+          <w:color w:val="D4D4D4"/>
+          <w:sz w:val="20"/>
+          <w:szCs w:val="20"/>
+          <w:lang w:val="en-US" w:eastAsia="pl-PL"/>
+        </w:rPr>
+        <w:t xml:space="preserve"> </w:t>
       </w:r>
       <w:r>
         <w:rPr>
@@ -1931,30 +2340,96 @@
           <w:szCs w:val="20"/>
           <w:lang w:val="en-US" w:eastAsia="pl-PL"/>
         </w:rPr>
-        <w:t xml:space="preserve"> row[i]:</w:t>
-      </w:r>
-    </w:p>
-    <w:p>
-      <w:pPr>
-        <w:shd w:val="clear" w:color="auto" w:fill="1E1E1E"/>
-        <w:spacing w:after="0" w:line="285" w:lineRule="atLeast"/>
-        <w:rPr>
-          <w:rFonts w:ascii="Consolas" w:eastAsia="Times New Roman" w:hAnsi="Consolas" w:cs="Consolas"/>
-          <w:color w:val="D4D4D4"/>
-          <w:sz w:val="20"/>
-          <w:szCs w:val="20"/>
-          <w:lang w:val="en-US" w:eastAsia="pl-PL"/>
-        </w:rPr>
-      </w:pPr>
-      <w:r>
-        <w:rPr>
-          <w:rFonts w:ascii="Consolas" w:eastAsia="Times New Roman" w:hAnsi="Consolas" w:cs="Consolas"/>
-          <w:color w:val="D4D4D4"/>
-          <w:sz w:val="20"/>
-          <w:szCs w:val="20"/>
-          <w:lang w:val="en-US" w:eastAsia="pl-PL"/>
-        </w:rPr>
-        <w:t xml:space="preserve">                buff_row.append(row[i])</w:t>
+        <w:t xml:space="preserve"> row[</w:t>
+      </w:r>
+      <w:proofErr w:type="spellStart"/>
+      <w:r>
+        <w:rPr>
+          <w:rFonts w:ascii="Consolas" w:eastAsia="Times New Roman" w:hAnsi="Consolas" w:cs="Consolas"/>
+          <w:color w:val="D4D4D4"/>
+          <w:sz w:val="20"/>
+          <w:szCs w:val="20"/>
+          <w:lang w:val="en-US" w:eastAsia="pl-PL"/>
+        </w:rPr>
+        <w:t>i</w:t>
+      </w:r>
+      <w:proofErr w:type="spellEnd"/>
+      <w:r>
+        <w:rPr>
+          <w:rFonts w:ascii="Consolas" w:eastAsia="Times New Roman" w:hAnsi="Consolas" w:cs="Consolas"/>
+          <w:color w:val="D4D4D4"/>
+          <w:sz w:val="20"/>
+          <w:szCs w:val="20"/>
+          <w:lang w:val="en-US" w:eastAsia="pl-PL"/>
+        </w:rPr>
+        <w:t>]:</w:t>
+      </w:r>
+    </w:p>
+    <w:p>
+      <w:pPr>
+        <w:shd w:val="clear" w:color="auto" w:fill="1E1E1E"/>
+        <w:spacing w:after="0" w:line="285" w:lineRule="atLeast"/>
+        <w:rPr>
+          <w:rFonts w:ascii="Consolas" w:eastAsia="Times New Roman" w:hAnsi="Consolas" w:cs="Consolas"/>
+          <w:color w:val="D4D4D4"/>
+          <w:sz w:val="20"/>
+          <w:szCs w:val="20"/>
+          <w:lang w:val="en-US" w:eastAsia="pl-PL"/>
+        </w:rPr>
+      </w:pPr>
+      <w:r>
+        <w:rPr>
+          <w:rFonts w:ascii="Consolas" w:eastAsia="Times New Roman" w:hAnsi="Consolas" w:cs="Consolas"/>
+          <w:color w:val="D4D4D4"/>
+          <w:sz w:val="20"/>
+          <w:szCs w:val="20"/>
+          <w:lang w:val="en-US" w:eastAsia="pl-PL"/>
+        </w:rPr>
+        <w:t xml:space="preserve">                </w:t>
+      </w:r>
+      <w:proofErr w:type="spellStart"/>
+      <w:r>
+        <w:rPr>
+          <w:rFonts w:ascii="Consolas" w:eastAsia="Times New Roman" w:hAnsi="Consolas" w:cs="Consolas"/>
+          <w:color w:val="D4D4D4"/>
+          <w:sz w:val="20"/>
+          <w:szCs w:val="20"/>
+          <w:lang w:val="en-US" w:eastAsia="pl-PL"/>
+        </w:rPr>
+        <w:t>buff_row.append</w:t>
+      </w:r>
+      <w:proofErr w:type="spellEnd"/>
+      <w:r>
+        <w:rPr>
+          <w:rFonts w:ascii="Consolas" w:eastAsia="Times New Roman" w:hAnsi="Consolas" w:cs="Consolas"/>
+          <w:color w:val="D4D4D4"/>
+          <w:sz w:val="20"/>
+          <w:szCs w:val="20"/>
+          <w:lang w:val="en-US" w:eastAsia="pl-PL"/>
+        </w:rPr>
+        <w:t>(row[</w:t>
+      </w:r>
+      <w:proofErr w:type="spellStart"/>
+      <w:r>
+        <w:rPr>
+          <w:rFonts w:ascii="Consolas" w:eastAsia="Times New Roman" w:hAnsi="Consolas" w:cs="Consolas"/>
+          <w:color w:val="D4D4D4"/>
+          <w:sz w:val="20"/>
+          <w:szCs w:val="20"/>
+          <w:lang w:val="en-US" w:eastAsia="pl-PL"/>
+        </w:rPr>
+        <w:t>i</w:t>
+      </w:r>
+      <w:proofErr w:type="spellEnd"/>
+      <w:r>
+        <w:rPr>
+          <w:rFonts w:ascii="Consolas" w:eastAsia="Times New Roman" w:hAnsi="Consolas" w:cs="Consolas"/>
+          <w:color w:val="D4D4D4"/>
+          <w:sz w:val="20"/>
+          <w:szCs w:val="20"/>
+          <w:lang w:val="en-US" w:eastAsia="pl-PL"/>
+        </w:rPr>
+        <w:t>])</w:t>
       </w:r>
     </w:p>
     <w:p>
@@ -2020,7 +2495,29 @@
           <w:szCs w:val="20"/>
           <w:lang w:val="en-US" w:eastAsia="pl-PL"/>
         </w:rPr>
-        <w:t xml:space="preserve">                buff_row.append(</w:t>
+        <w:t xml:space="preserve">                </w:t>
+      </w:r>
+      <w:proofErr w:type="spellStart"/>
+      <w:r>
+        <w:rPr>
+          <w:rFonts w:ascii="Consolas" w:eastAsia="Times New Roman" w:hAnsi="Consolas" w:cs="Consolas"/>
+          <w:color w:val="D4D4D4"/>
+          <w:sz w:val="20"/>
+          <w:szCs w:val="20"/>
+          <w:lang w:val="en-US" w:eastAsia="pl-PL"/>
+        </w:rPr>
+        <w:t>buff_row.append</w:t>
+      </w:r>
+      <w:proofErr w:type="spellEnd"/>
+      <w:r>
+        <w:rPr>
+          <w:rFonts w:ascii="Consolas" w:eastAsia="Times New Roman" w:hAnsi="Consolas" w:cs="Consolas"/>
+          <w:color w:val="D4D4D4"/>
+          <w:sz w:val="20"/>
+          <w:szCs w:val="20"/>
+          <w:lang w:val="en-US" w:eastAsia="pl-PL"/>
+        </w:rPr>
+        <w:t>(</w:t>
       </w:r>
       <w:r>
         <w:rPr>
@@ -2076,7 +2573,51 @@
           <w:szCs w:val="20"/>
           <w:lang w:val="en-US" w:eastAsia="pl-PL"/>
         </w:rPr>
-        <w:t xml:space="preserve">        content.append(buff_row)</w:t>
+        <w:t xml:space="preserve">        </w:t>
+      </w:r>
+      <w:proofErr w:type="spellStart"/>
+      <w:r>
+        <w:rPr>
+          <w:rFonts w:ascii="Consolas" w:eastAsia="Times New Roman" w:hAnsi="Consolas" w:cs="Consolas"/>
+          <w:color w:val="D4D4D4"/>
+          <w:sz w:val="20"/>
+          <w:szCs w:val="20"/>
+          <w:lang w:val="en-US" w:eastAsia="pl-PL"/>
+        </w:rPr>
+        <w:t>content.append</w:t>
+      </w:r>
+      <w:proofErr w:type="spellEnd"/>
+      <w:r>
+        <w:rPr>
+          <w:rFonts w:ascii="Consolas" w:eastAsia="Times New Roman" w:hAnsi="Consolas" w:cs="Consolas"/>
+          <w:color w:val="D4D4D4"/>
+          <w:sz w:val="20"/>
+          <w:szCs w:val="20"/>
+          <w:lang w:val="en-US" w:eastAsia="pl-PL"/>
+        </w:rPr>
+        <w:t>(</w:t>
+      </w:r>
+      <w:proofErr w:type="spellStart"/>
+      <w:r>
+        <w:rPr>
+          <w:rFonts w:ascii="Consolas" w:eastAsia="Times New Roman" w:hAnsi="Consolas" w:cs="Consolas"/>
+          <w:color w:val="D4D4D4"/>
+          <w:sz w:val="20"/>
+          <w:szCs w:val="20"/>
+          <w:lang w:val="en-US" w:eastAsia="pl-PL"/>
+        </w:rPr>
+        <w:t>buff_row</w:t>
+      </w:r>
+      <w:proofErr w:type="spellEnd"/>
+      <w:r>
+        <w:rPr>
+          <w:rFonts w:ascii="Consolas" w:eastAsia="Times New Roman" w:hAnsi="Consolas" w:cs="Consolas"/>
+          <w:color w:val="D4D4D4"/>
+          <w:sz w:val="20"/>
+          <w:szCs w:val="20"/>
+          <w:lang w:val="en-US" w:eastAsia="pl-PL"/>
+        </w:rPr>
+        <w:t>)</w:t>
       </w:r>
     </w:p>
     <w:p>
@@ -2122,8 +2663,86 @@
           <w:szCs w:val="20"/>
           <w:lang w:val="en-US" w:eastAsia="pl-PL"/>
         </w:rPr>
-        <w:t># dane zapisujemy do nowej csvki</w:t>
-      </w:r>
+        <w:t xml:space="preserve"># </w:t>
+      </w:r>
+      <w:proofErr w:type="spellStart"/>
+      <w:r>
+        <w:rPr>
+          <w:rFonts w:ascii="Consolas" w:eastAsia="Times New Roman" w:hAnsi="Consolas" w:cs="Consolas"/>
+          <w:color w:val="6A9955"/>
+          <w:sz w:val="20"/>
+          <w:szCs w:val="20"/>
+          <w:lang w:val="en-US" w:eastAsia="pl-PL"/>
+        </w:rPr>
+        <w:t>dane</w:t>
+      </w:r>
+      <w:proofErr w:type="spellEnd"/>
+      <w:r>
+        <w:rPr>
+          <w:rFonts w:ascii="Consolas" w:eastAsia="Times New Roman" w:hAnsi="Consolas" w:cs="Consolas"/>
+          <w:color w:val="6A9955"/>
+          <w:sz w:val="20"/>
+          <w:szCs w:val="20"/>
+          <w:lang w:val="en-US" w:eastAsia="pl-PL"/>
+        </w:rPr>
+        <w:t xml:space="preserve"> </w:t>
+      </w:r>
+      <w:proofErr w:type="spellStart"/>
+      <w:r>
+        <w:rPr>
+          <w:rFonts w:ascii="Consolas" w:eastAsia="Times New Roman" w:hAnsi="Consolas" w:cs="Consolas"/>
+          <w:color w:val="6A9955"/>
+          <w:sz w:val="20"/>
+          <w:szCs w:val="20"/>
+          <w:lang w:val="en-US" w:eastAsia="pl-PL"/>
+        </w:rPr>
+        <w:t>zapisujemy</w:t>
+      </w:r>
+      <w:proofErr w:type="spellEnd"/>
+      <w:r>
+        <w:rPr>
+          <w:rFonts w:ascii="Consolas" w:eastAsia="Times New Roman" w:hAnsi="Consolas" w:cs="Consolas"/>
+          <w:color w:val="6A9955"/>
+          <w:sz w:val="20"/>
+          <w:szCs w:val="20"/>
+          <w:lang w:val="en-US" w:eastAsia="pl-PL"/>
+        </w:rPr>
+        <w:t xml:space="preserve"> do </w:t>
+      </w:r>
+      <w:proofErr w:type="spellStart"/>
+      <w:r>
+        <w:rPr>
+          <w:rFonts w:ascii="Consolas" w:eastAsia="Times New Roman" w:hAnsi="Consolas" w:cs="Consolas"/>
+          <w:color w:val="6A9955"/>
+          <w:sz w:val="20"/>
+          <w:szCs w:val="20"/>
+          <w:lang w:val="en-US" w:eastAsia="pl-PL"/>
+        </w:rPr>
+        <w:t>nowej</w:t>
+      </w:r>
+      <w:proofErr w:type="spellEnd"/>
+      <w:r>
+        <w:rPr>
+          <w:rFonts w:ascii="Consolas" w:eastAsia="Times New Roman" w:hAnsi="Consolas" w:cs="Consolas"/>
+          <w:color w:val="6A9955"/>
+          <w:sz w:val="20"/>
+          <w:szCs w:val="20"/>
+          <w:lang w:val="en-US" w:eastAsia="pl-PL"/>
+        </w:rPr>
+        <w:t xml:space="preserve"> </w:t>
+      </w:r>
+      <w:proofErr w:type="spellStart"/>
+      <w:r>
+        <w:rPr>
+          <w:rFonts w:ascii="Consolas" w:eastAsia="Times New Roman" w:hAnsi="Consolas" w:cs="Consolas"/>
+          <w:color w:val="6A9955"/>
+          <w:sz w:val="20"/>
+          <w:szCs w:val="20"/>
+          <w:lang w:val="en-US" w:eastAsia="pl-PL"/>
+        </w:rPr>
+        <w:t>csvki</w:t>
+      </w:r>
+      <w:proofErr w:type="spellEnd"/>
     </w:p>
     <w:p>
       <w:pPr>
@@ -2185,7 +2804,29 @@
           <w:szCs w:val="20"/>
           <w:lang w:val="en-US" w:eastAsia="pl-PL"/>
         </w:rPr>
-        <w:t xml:space="preserve">(new_file, </w:t>
+        <w:t>(</w:t>
+      </w:r>
+      <w:proofErr w:type="spellStart"/>
+      <w:r>
+        <w:rPr>
+          <w:rFonts w:ascii="Consolas" w:eastAsia="Times New Roman" w:hAnsi="Consolas" w:cs="Consolas"/>
+          <w:color w:val="D4D4D4"/>
+          <w:sz w:val="20"/>
+          <w:szCs w:val="20"/>
+          <w:lang w:val="en-US" w:eastAsia="pl-PL"/>
+        </w:rPr>
+        <w:t>new_file</w:t>
+      </w:r>
+      <w:proofErr w:type="spellEnd"/>
+      <w:r>
+        <w:rPr>
+          <w:rFonts w:ascii="Consolas" w:eastAsia="Times New Roman" w:hAnsi="Consolas" w:cs="Consolas"/>
+          <w:color w:val="D4D4D4"/>
+          <w:sz w:val="20"/>
+          <w:szCs w:val="20"/>
+          <w:lang w:val="en-US" w:eastAsia="pl-PL"/>
+        </w:rPr>
+        <w:t xml:space="preserve">, </w:t>
       </w:r>
       <w:r>
         <w:rPr>
@@ -2265,30 +2906,96 @@
           <w:szCs w:val="20"/>
           <w:lang w:val="en-US" w:eastAsia="pl-PL"/>
         </w:rPr>
-        <w:t xml:space="preserve"> csv_file_write:</w:t>
-      </w:r>
-    </w:p>
-    <w:p>
-      <w:pPr>
-        <w:shd w:val="clear" w:color="auto" w:fill="1E1E1E"/>
-        <w:spacing w:after="0" w:line="285" w:lineRule="atLeast"/>
-        <w:rPr>
-          <w:rFonts w:ascii="Consolas" w:eastAsia="Times New Roman" w:hAnsi="Consolas" w:cs="Consolas"/>
-          <w:color w:val="D4D4D4"/>
-          <w:sz w:val="20"/>
-          <w:szCs w:val="20"/>
-          <w:lang w:val="en-US" w:eastAsia="pl-PL"/>
-        </w:rPr>
-      </w:pPr>
-      <w:r>
-        <w:rPr>
-          <w:rFonts w:ascii="Consolas" w:eastAsia="Times New Roman" w:hAnsi="Consolas" w:cs="Consolas"/>
-          <w:color w:val="D4D4D4"/>
-          <w:sz w:val="20"/>
-          <w:szCs w:val="20"/>
-          <w:lang w:val="en-US" w:eastAsia="pl-PL"/>
-        </w:rPr>
-        <w:t xml:space="preserve">        writer = csv.writer(csv_file_write)</w:t>
+        <w:t xml:space="preserve"> </w:t>
+      </w:r>
+      <w:proofErr w:type="spellStart"/>
+      <w:r>
+        <w:rPr>
+          <w:rFonts w:ascii="Consolas" w:eastAsia="Times New Roman" w:hAnsi="Consolas" w:cs="Consolas"/>
+          <w:color w:val="D4D4D4"/>
+          <w:sz w:val="20"/>
+          <w:szCs w:val="20"/>
+          <w:lang w:val="en-US" w:eastAsia="pl-PL"/>
+        </w:rPr>
+        <w:t>csv_file_write</w:t>
+      </w:r>
+      <w:proofErr w:type="spellEnd"/>
+      <w:r>
+        <w:rPr>
+          <w:rFonts w:ascii="Consolas" w:eastAsia="Times New Roman" w:hAnsi="Consolas" w:cs="Consolas"/>
+          <w:color w:val="D4D4D4"/>
+          <w:sz w:val="20"/>
+          <w:szCs w:val="20"/>
+          <w:lang w:val="en-US" w:eastAsia="pl-PL"/>
+        </w:rPr>
+        <w:t>:</w:t>
+      </w:r>
+    </w:p>
+    <w:p>
+      <w:pPr>
+        <w:shd w:val="clear" w:color="auto" w:fill="1E1E1E"/>
+        <w:spacing w:after="0" w:line="285" w:lineRule="atLeast"/>
+        <w:rPr>
+          <w:rFonts w:ascii="Consolas" w:eastAsia="Times New Roman" w:hAnsi="Consolas" w:cs="Consolas"/>
+          <w:color w:val="D4D4D4"/>
+          <w:sz w:val="20"/>
+          <w:szCs w:val="20"/>
+          <w:lang w:val="en-US" w:eastAsia="pl-PL"/>
+        </w:rPr>
+      </w:pPr>
+      <w:r>
+        <w:rPr>
+          <w:rFonts w:ascii="Consolas" w:eastAsia="Times New Roman" w:hAnsi="Consolas" w:cs="Consolas"/>
+          <w:color w:val="D4D4D4"/>
+          <w:sz w:val="20"/>
+          <w:szCs w:val="20"/>
+          <w:lang w:val="en-US" w:eastAsia="pl-PL"/>
+        </w:rPr>
+        <w:t xml:space="preserve">        writer = </w:t>
+      </w:r>
+      <w:proofErr w:type="spellStart"/>
+      <w:r>
+        <w:rPr>
+          <w:rFonts w:ascii="Consolas" w:eastAsia="Times New Roman" w:hAnsi="Consolas" w:cs="Consolas"/>
+          <w:color w:val="D4D4D4"/>
+          <w:sz w:val="20"/>
+          <w:szCs w:val="20"/>
+          <w:lang w:val="en-US" w:eastAsia="pl-PL"/>
+        </w:rPr>
+        <w:t>csv.writer</w:t>
+      </w:r>
+      <w:proofErr w:type="spellEnd"/>
+      <w:r>
+        <w:rPr>
+          <w:rFonts w:ascii="Consolas" w:eastAsia="Times New Roman" w:hAnsi="Consolas" w:cs="Consolas"/>
+          <w:color w:val="D4D4D4"/>
+          <w:sz w:val="20"/>
+          <w:szCs w:val="20"/>
+          <w:lang w:val="en-US" w:eastAsia="pl-PL"/>
+        </w:rPr>
+        <w:t>(</w:t>
+      </w:r>
+      <w:proofErr w:type="spellStart"/>
+      <w:r>
+        <w:rPr>
+          <w:rFonts w:ascii="Consolas" w:eastAsia="Times New Roman" w:hAnsi="Consolas" w:cs="Consolas"/>
+          <w:color w:val="D4D4D4"/>
+          <w:sz w:val="20"/>
+          <w:szCs w:val="20"/>
+          <w:lang w:val="en-US" w:eastAsia="pl-PL"/>
+        </w:rPr>
+        <w:t>csv_file_write</w:t>
+      </w:r>
+      <w:proofErr w:type="spellEnd"/>
+      <w:r>
+        <w:rPr>
+          <w:rFonts w:ascii="Consolas" w:eastAsia="Times New Roman" w:hAnsi="Consolas" w:cs="Consolas"/>
+          <w:color w:val="D4D4D4"/>
+          <w:sz w:val="20"/>
+          <w:szCs w:val="20"/>
+          <w:lang w:val="en-US" w:eastAsia="pl-PL"/>
+        </w:rPr>
+        <w:t>)</w:t>
       </w:r>
     </w:p>
     <w:p>
@@ -2374,7 +3081,29 @@
           <w:szCs w:val="20"/>
           <w:lang w:val="en-US" w:eastAsia="pl-PL"/>
         </w:rPr>
-        <w:t xml:space="preserve">            writer.writerow(row)</w:t>
+        <w:t xml:space="preserve">            </w:t>
+      </w:r>
+      <w:proofErr w:type="spellStart"/>
+      <w:r>
+        <w:rPr>
+          <w:rFonts w:ascii="Consolas" w:eastAsia="Times New Roman" w:hAnsi="Consolas" w:cs="Consolas"/>
+          <w:color w:val="D4D4D4"/>
+          <w:sz w:val="20"/>
+          <w:szCs w:val="20"/>
+          <w:lang w:val="en-US" w:eastAsia="pl-PL"/>
+        </w:rPr>
+        <w:t>writer.writerow</w:t>
+      </w:r>
+      <w:proofErr w:type="spellEnd"/>
+      <w:r>
+        <w:rPr>
+          <w:rFonts w:ascii="Consolas" w:eastAsia="Times New Roman" w:hAnsi="Consolas" w:cs="Consolas"/>
+          <w:color w:val="D4D4D4"/>
+          <w:sz w:val="20"/>
+          <w:szCs w:val="20"/>
+          <w:lang w:val="en-US" w:eastAsia="pl-PL"/>
+        </w:rPr>
+        <w:t>(row)</w:t>
       </w:r>
     </w:p>
     <w:p>
@@ -2430,8 +3159,44 @@
         <w:rPr>
           <w:lang w:val="en-US"/>
         </w:rPr>
-        <w:t>Listing Skryptu przetwarzającego dane</w:t>
-      </w:r>
+        <w:t xml:space="preserve">Listing </w:t>
+      </w:r>
+      <w:proofErr w:type="spellStart"/>
+      <w:r>
+        <w:rPr>
+          <w:lang w:val="en-US"/>
+        </w:rPr>
+        <w:t>Skryptu</w:t>
+      </w:r>
+      <w:proofErr w:type="spellEnd"/>
+      <w:r>
+        <w:rPr>
+          <w:lang w:val="en-US"/>
+        </w:rPr>
+        <w:t xml:space="preserve"> </w:t>
+      </w:r>
+      <w:proofErr w:type="spellStart"/>
+      <w:r>
+        <w:rPr>
+          <w:lang w:val="en-US"/>
+        </w:rPr>
+        <w:t>przetwarzającego</w:t>
+      </w:r>
+      <w:proofErr w:type="spellEnd"/>
+      <w:r>
+        <w:rPr>
+          <w:lang w:val="en-US"/>
+        </w:rPr>
+        <w:t xml:space="preserve"> </w:t>
+      </w:r>
+      <w:proofErr w:type="spellStart"/>
+      <w:r>
+        <w:rPr>
+          <w:lang w:val="en-US"/>
+        </w:rPr>
+        <w:t>dane</w:t>
+      </w:r>
+      <w:proofErr w:type="spellEnd"/>
     </w:p>
     <w:p>
       <w:pPr>
@@ -2497,33 +3262,133 @@
         <w:rPr>
           <w:b/>
         </w:rPr>
-        <w:t>Przetwarzanie w hivie</w:t>
-      </w:r>
-    </w:p>
-    <w:p>
-      <w:pPr>
-        <w:rPr>
-          <w:lang w:val="en-US"/>
-        </w:rPr>
-      </w:pPr>
-      <w:r>
-        <w:rPr>
-          <w:lang w:val="en-US"/>
-        </w:rPr>
-        <w:t xml:space="preserve">Stworzyliśmy tabele w </w:t>
-      </w:r>
-    </w:p>
-    <w:p>
-      <w:pPr>
-        <w:rPr>
-          <w:lang w:val="en-US"/>
-        </w:rPr>
-      </w:pPr>
-      <w:r>
-        <w:rPr>
-          <w:lang w:val="en-US"/>
-        </w:rPr>
-        <w:t>CREATE TABLE ids_data (CountryName string, CountryCode string, IndicatorName string, IndicatorCode string,</w:t>
+        <w:t xml:space="preserve">Przetwarzanie w </w:t>
+      </w:r>
+      <w:proofErr w:type="spellStart"/>
+      <w:r>
+        <w:rPr>
+          <w:b/>
+        </w:rPr>
+        <w:t>hivie</w:t>
+      </w:r>
+      <w:proofErr w:type="spellEnd"/>
+    </w:p>
+    <w:p>
+      <w:pPr>
+        <w:rPr>
+          <w:lang w:val="en-US"/>
+        </w:rPr>
+      </w:pPr>
+      <w:proofErr w:type="spellStart"/>
+      <w:r>
+        <w:rPr>
+          <w:lang w:val="en-US"/>
+        </w:rPr>
+        <w:t>Stworzyliśmy</w:t>
+      </w:r>
+      <w:proofErr w:type="spellEnd"/>
+      <w:r>
+        <w:rPr>
+          <w:lang w:val="en-US"/>
+        </w:rPr>
+        <w:t xml:space="preserve"> </w:t>
+      </w:r>
+      <w:proofErr w:type="spellStart"/>
+      <w:r>
+        <w:rPr>
+          <w:lang w:val="en-US"/>
+        </w:rPr>
+        <w:t>tabele</w:t>
+      </w:r>
+      <w:proofErr w:type="spellEnd"/>
+      <w:r>
+        <w:rPr>
+          <w:lang w:val="en-US"/>
+        </w:rPr>
+        <w:t xml:space="preserve"> w </w:t>
+      </w:r>
+    </w:p>
+    <w:p>
+      <w:pPr>
+        <w:rPr>
+          <w:lang w:val="en-US"/>
+        </w:rPr>
+      </w:pPr>
+      <w:r>
+        <w:rPr>
+          <w:lang w:val="en-US"/>
+        </w:rPr>
+        <w:t xml:space="preserve">CREATE TABLE </w:t>
+      </w:r>
+      <w:proofErr w:type="spellStart"/>
+      <w:r>
+        <w:rPr>
+          <w:lang w:val="en-US"/>
+        </w:rPr>
+        <w:t>ids_data</w:t>
+      </w:r>
+      <w:proofErr w:type="spellEnd"/>
+      <w:r>
+        <w:rPr>
+          <w:lang w:val="en-US"/>
+        </w:rPr>
+        <w:t xml:space="preserve"> (</w:t>
+      </w:r>
+      <w:proofErr w:type="spellStart"/>
+      <w:r>
+        <w:rPr>
+          <w:lang w:val="en-US"/>
+        </w:rPr>
+        <w:t>CountryName</w:t>
+      </w:r>
+      <w:proofErr w:type="spellEnd"/>
+      <w:r>
+        <w:rPr>
+          <w:lang w:val="en-US"/>
+        </w:rPr>
+        <w:t xml:space="preserve"> string, </w:t>
+      </w:r>
+      <w:proofErr w:type="spellStart"/>
+      <w:r>
+        <w:rPr>
+          <w:lang w:val="en-US"/>
+        </w:rPr>
+        <w:t>CountryCode</w:t>
+      </w:r>
+      <w:proofErr w:type="spellEnd"/>
+      <w:r>
+        <w:rPr>
+          <w:lang w:val="en-US"/>
+        </w:rPr>
+        <w:t xml:space="preserve"> string, </w:t>
+      </w:r>
+      <w:proofErr w:type="spellStart"/>
+      <w:r>
+        <w:rPr>
+          <w:lang w:val="en-US"/>
+        </w:rPr>
+        <w:t>IndicatorName</w:t>
+      </w:r>
+      <w:proofErr w:type="spellEnd"/>
+      <w:r>
+        <w:rPr>
+          <w:lang w:val="en-US"/>
+        </w:rPr>
+        <w:t xml:space="preserve"> string, </w:t>
+      </w:r>
+      <w:proofErr w:type="spellStart"/>
+      <w:r>
+        <w:rPr>
+          <w:lang w:val="en-US"/>
+        </w:rPr>
+        <w:t>IndicatorCode</w:t>
+      </w:r>
+      <w:proofErr w:type="spellEnd"/>
+      <w:r>
+        <w:rPr>
+          <w:lang w:val="en-US"/>
+        </w:rPr>
+        <w:t xml:space="preserve"> string,</w:t>
       </w:r>
     </w:p>
     <w:p>
@@ -2761,28 +3626,51 @@
       </w:r>
     </w:p>
     <w:p>
-      <w:pPr>
-        <w:rPr>
-          <w:lang w:val="en-US"/>
-        </w:rPr>
-      </w:pPr>
-      <w:r>
-        <w:rPr>
-          <w:lang w:val="en-US"/>
-        </w:rPr>
+      <w:r>
         <w:t>listing tworzenia tabeli</w:t>
       </w:r>
     </w:p>
     <w:p>
-      <w:r>
-        <w:t>Uploadowalismy plik</w:t>
-      </w:r>
-      <w:r>
-        <w:t xml:space="preserve"> przez na stworzony na rysunku do katalogu/apps/</w:t>
-      </w:r>
-      <w:r>
-        <w:t>hive/warehouse/ids_data</w:t>
-      </w:r>
+      <w:proofErr w:type="spellStart"/>
+      <w:r>
+        <w:t>Uploadowalismy</w:t>
+      </w:r>
+      <w:proofErr w:type="spellEnd"/>
+      <w:r>
+        <w:t xml:space="preserve"> plik</w:t>
+      </w:r>
+      <w:r>
+        <w:t xml:space="preserve"> przez na stworzony na rysunku do katalogu/</w:t>
+      </w:r>
+      <w:proofErr w:type="spellStart"/>
+      <w:r>
+        <w:t>apps</w:t>
+      </w:r>
+      <w:proofErr w:type="spellEnd"/>
+      <w:r>
+        <w:t>/</w:t>
+      </w:r>
+      <w:proofErr w:type="spellStart"/>
+      <w:r>
+        <w:t>hive</w:t>
+      </w:r>
+      <w:proofErr w:type="spellEnd"/>
+      <w:r>
+        <w:t>/</w:t>
+      </w:r>
+      <w:proofErr w:type="spellStart"/>
+      <w:r>
+        <w:t>warehouse</w:t>
+      </w:r>
+      <w:proofErr w:type="spellEnd"/>
+      <w:r>
+        <w:t>/</w:t>
+      </w:r>
+      <w:proofErr w:type="spellStart"/>
+      <w:r>
+        <w:t>ids_data</w:t>
+      </w:r>
+      <w:proofErr w:type="spellEnd"/>
     </w:p>
     <w:p>
       <w:pPr>
@@ -2848,8 +3736,21 @@
     </w:p>
     <w:p>
       <w:r>
-        <w:t>Select wykonany po wstwieniu danych do tabeli ids_data</w:t>
-      </w:r>
+        <w:t xml:space="preserve">Select wykonany po </w:t>
+      </w:r>
+      <w:proofErr w:type="spellStart"/>
+      <w:r>
+        <w:t>wstwieniu</w:t>
+      </w:r>
+      <w:proofErr w:type="spellEnd"/>
+      <w:r>
+        <w:t xml:space="preserve"> danych do tabeli </w:t>
+      </w:r>
+      <w:proofErr w:type="spellStart"/>
+      <w:r>
+        <w:t>ids_data</w:t>
+      </w:r>
+      <w:proofErr w:type="spellEnd"/>
     </w:p>
     <w:p>
       <w:pPr>
@@ -2866,19 +3767,34 @@
     </w:p>
     <w:p>
       <w:r>
-        <w:t xml:space="preserve">Uruchamiamy piga komendą pig </w:t>
-      </w:r>
-      <w:r>
-        <w:t>-useHCatalog</w:t>
-      </w:r>
-    </w:p>
-    <w:p>
-      <w:pPr>
-        <w:rPr>
-          <w:lang w:val="en-US"/>
-        </w:rPr>
-      </w:pPr>
-    </w:p>
+        <w:t xml:space="preserve">Uruchamiamy </w:t>
+      </w:r>
+      <w:proofErr w:type="spellStart"/>
+      <w:r>
+        <w:t>piga</w:t>
+      </w:r>
+      <w:proofErr w:type="spellEnd"/>
+      <w:r>
+        <w:t xml:space="preserve"> komendą </w:t>
+      </w:r>
+      <w:proofErr w:type="spellStart"/>
+      <w:r>
+        <w:t>pig</w:t>
+      </w:r>
+      <w:proofErr w:type="spellEnd"/>
+      <w:r>
+        <w:t xml:space="preserve"> </w:t>
+      </w:r>
+      <w:r>
+        <w:t>-</w:t>
+      </w:r>
+      <w:proofErr w:type="spellStart"/>
+      <w:r>
+        <w:t>useHCatalog</w:t>
+      </w:r>
+      <w:proofErr w:type="spellEnd"/>
+    </w:p>
+    <w:p/>
     <w:p>
       <w:pPr>
         <w:rPr>
@@ -2895,7 +3811,21 @@
         <w:rPr>
           <w:lang w:val="en-US"/>
         </w:rPr>
-        <w:t xml:space="preserve"> = LOAD ‘ids_data’ </w:t>
+        <w:t xml:space="preserve"> = LOAD ‘</w:t>
+      </w:r>
+      <w:proofErr w:type="spellStart"/>
+      <w:r>
+        <w:rPr>
+          <w:lang w:val="en-US"/>
+        </w:rPr>
+        <w:t>ids_data</w:t>
+      </w:r>
+      <w:proofErr w:type="spellEnd"/>
+      <w:r>
+        <w:rPr>
+          <w:lang w:val="en-US"/>
+        </w:rPr>
+        <w:t xml:space="preserve">’ </w:t>
       </w:r>
       <w:r>
         <w:rPr>
@@ -2903,11 +3833,19 @@
         </w:rPr>
         <w:t xml:space="preserve">using </w:t>
       </w:r>
-      <w:r>
-        <w:rPr>
-          <w:lang w:val="en-US"/>
-        </w:rPr>
-        <w:t>org.apache.hive.hcatalog.pig.HCatLoader();</w:t>
+      <w:proofErr w:type="spellStart"/>
+      <w:r>
+        <w:rPr>
+          <w:lang w:val="en-US"/>
+        </w:rPr>
+        <w:t>org.apache.hive.hcatalog.pig.HCatLoader</w:t>
+      </w:r>
+      <w:proofErr w:type="spellEnd"/>
+      <w:r>
+        <w:rPr>
+          <w:lang w:val="en-US"/>
+        </w:rPr>
+        <w:t>();</w:t>
       </w:r>
     </w:p>
     <w:p>
@@ -2932,7 +3870,21 @@
         <w:rPr>
           <w:lang w:val="en-US"/>
         </w:rPr>
-        <w:t>mitments = FILTER a BY indicatorname == ‘</w:t>
+        <w:t xml:space="preserve">mitments = FILTER a BY </w:t>
+      </w:r>
+      <w:proofErr w:type="spellStart"/>
+      <w:r>
+        <w:rPr>
+          <w:lang w:val="en-US"/>
+        </w:rPr>
+        <w:t>indicatorname</w:t>
+      </w:r>
+      <w:proofErr w:type="spellEnd"/>
+      <w:r>
+        <w:rPr>
+          <w:lang w:val="en-US"/>
+        </w:rPr>
+        <w:t xml:space="preserve"> == ‘</w:t>
       </w:r>
       <w:r>
         <w:rPr>
@@ -2953,6 +3905,7 @@
           <w:lang w:val="en-US"/>
         </w:rPr>
       </w:pPr>
+      <w:proofErr w:type="spellStart"/>
       <w:r>
         <w:rPr>
           <w:lang w:val="en-US"/>
@@ -2963,25 +3916,34 @@
         <w:rPr>
           <w:lang w:val="en-US"/>
         </w:rPr>
-        <w:t xml:space="preserve">period </w:t>
-      </w:r>
-      <w:r>
-        <w:rPr>
-          <w:lang w:val="en-US"/>
-        </w:rPr>
-        <w:t xml:space="preserve"> = </w:t>
-      </w:r>
-      <w:r>
-        <w:rPr>
-          <w:lang w:val="en-US"/>
-        </w:rPr>
-        <w:t xml:space="preserve">FILTER a BY indicatorname == </w:t>
-      </w:r>
-      <w:r>
-        <w:rPr>
-          <w:lang w:val="en-US"/>
-        </w:rPr>
-        <w:t xml:space="preserve"> ‘</w:t>
+        <w:t>period</w:t>
+      </w:r>
+      <w:proofErr w:type="spellEnd"/>
+      <w:r>
+        <w:rPr>
+          <w:lang w:val="en-US"/>
+        </w:rPr>
+        <w:t xml:space="preserve"> </w:t>
+      </w:r>
+      <w:r>
+        <w:rPr>
+          <w:lang w:val="en-US"/>
+        </w:rPr>
+        <w:t xml:space="preserve"> = FILTER a BY </w:t>
+      </w:r>
+      <w:proofErr w:type="spellStart"/>
+      <w:r>
+        <w:rPr>
+          <w:lang w:val="en-US"/>
+        </w:rPr>
+        <w:t>indicatorname</w:t>
+      </w:r>
+      <w:proofErr w:type="spellEnd"/>
+      <w:r>
+        <w:rPr>
+          <w:lang w:val="en-US"/>
+        </w:rPr>
+        <w:t xml:space="preserve"> ==  ‘</w:t>
       </w:r>
       <w:r>
         <w:rPr>
@@ -3008,23 +3970,33 @@
           <w:lang w:val="en-US"/>
         </w:rPr>
       </w:pPr>
-      <w:r>
-        <w:rPr>
-          <w:lang w:val="en-US"/>
-        </w:rPr>
-        <w:t xml:space="preserve">concessional_debt = </w:t>
-      </w:r>
-      <w:r>
-        <w:rPr>
-          <w:lang w:val="en-US"/>
-        </w:rPr>
-        <w:t>FILTER a BY indicatorname  ==</w:t>
-      </w:r>
-      <w:r>
-        <w:rPr>
-          <w:lang w:val="en-US"/>
-        </w:rPr>
-        <w:t xml:space="preserve"> ‘</w:t>
+      <w:proofErr w:type="spellStart"/>
+      <w:r>
+        <w:rPr>
+          <w:lang w:val="en-US"/>
+        </w:rPr>
+        <w:t>concessional_debt</w:t>
+      </w:r>
+      <w:proofErr w:type="spellEnd"/>
+      <w:r>
+        <w:rPr>
+          <w:lang w:val="en-US"/>
+        </w:rPr>
+        <w:t xml:space="preserve"> = FILTER a BY </w:t>
+      </w:r>
+      <w:proofErr w:type="spellStart"/>
+      <w:r>
+        <w:rPr>
+          <w:lang w:val="en-US"/>
+        </w:rPr>
+        <w:t>indicatorname</w:t>
+      </w:r>
+      <w:proofErr w:type="spellEnd"/>
+      <w:r>
+        <w:rPr>
+          <w:lang w:val="en-US"/>
+        </w:rPr>
+        <w:t xml:space="preserve">  == ‘</w:t>
       </w:r>
       <w:r>
         <w:rPr>
@@ -3045,23 +4017,33 @@
           <w:lang w:val="en-US"/>
         </w:rPr>
       </w:pPr>
-      <w:r>
-        <w:rPr>
-          <w:lang w:val="en-US"/>
-        </w:rPr>
-        <w:t xml:space="preserve">debt_stock_reduciton =  </w:t>
-      </w:r>
-      <w:r>
-        <w:rPr>
-          <w:lang w:val="en-US"/>
-        </w:rPr>
-        <w:t xml:space="preserve">FILTER a BY indicatorname </w:t>
-      </w:r>
-      <w:r>
-        <w:rPr>
-          <w:lang w:val="en-US"/>
-        </w:rPr>
-        <w:t xml:space="preserve"> == ‘</w:t>
+      <w:proofErr w:type="spellStart"/>
+      <w:r>
+        <w:rPr>
+          <w:lang w:val="en-US"/>
+        </w:rPr>
+        <w:t>debt_stock_reduciton</w:t>
+      </w:r>
+      <w:proofErr w:type="spellEnd"/>
+      <w:r>
+        <w:rPr>
+          <w:lang w:val="en-US"/>
+        </w:rPr>
+        <w:t xml:space="preserve"> =  FILTER a BY </w:t>
+      </w:r>
+      <w:proofErr w:type="spellStart"/>
+      <w:r>
+        <w:rPr>
+          <w:lang w:val="en-US"/>
+        </w:rPr>
+        <w:t>indicatorname</w:t>
+      </w:r>
+      <w:proofErr w:type="spellEnd"/>
+      <w:r>
+        <w:rPr>
+          <w:lang w:val="en-US"/>
+        </w:rPr>
+        <w:t xml:space="preserve">  == ‘</w:t>
       </w:r>
       <w:r>
         <w:rPr>
@@ -3082,23 +4064,33 @@
           <w:lang w:val="en-US"/>
         </w:rPr>
       </w:pPr>
-      <w:r>
-        <w:rPr>
-          <w:lang w:val="en-US"/>
-        </w:rPr>
-        <w:t xml:space="preserve">external_debt_total = </w:t>
-      </w:r>
-      <w:r>
-        <w:rPr>
-          <w:lang w:val="en-US"/>
-        </w:rPr>
-        <w:t>FILTER a BY indicatorname  ==</w:t>
-      </w:r>
-      <w:r>
-        <w:rPr>
-          <w:lang w:val="en-US"/>
-        </w:rPr>
-        <w:t xml:space="preserve"> ’</w:t>
+      <w:proofErr w:type="spellStart"/>
+      <w:r>
+        <w:rPr>
+          <w:lang w:val="en-US"/>
+        </w:rPr>
+        <w:t>external_debt_total</w:t>
+      </w:r>
+      <w:proofErr w:type="spellEnd"/>
+      <w:r>
+        <w:rPr>
+          <w:lang w:val="en-US"/>
+        </w:rPr>
+        <w:t xml:space="preserve"> = FILTER a BY </w:t>
+      </w:r>
+      <w:proofErr w:type="spellStart"/>
+      <w:r>
+        <w:rPr>
+          <w:lang w:val="en-US"/>
+        </w:rPr>
+        <w:t>indicatorname</w:t>
+      </w:r>
+      <w:proofErr w:type="spellEnd"/>
+      <w:r>
+        <w:rPr>
+          <w:lang w:val="en-US"/>
+        </w:rPr>
+        <w:t xml:space="preserve">  == ’</w:t>
       </w:r>
       <w:r>
         <w:rPr>
@@ -3119,23 +4111,33 @@
           <w:lang w:val="en-US"/>
         </w:rPr>
       </w:pPr>
-      <w:r>
-        <w:rPr>
-          <w:lang w:val="en-US"/>
-        </w:rPr>
-        <w:t xml:space="preserve">interest_payments = </w:t>
-      </w:r>
-      <w:r>
-        <w:rPr>
-          <w:lang w:val="en-US"/>
-        </w:rPr>
-        <w:t>FILTER a BY indicatorname  ==</w:t>
-      </w:r>
-      <w:r>
-        <w:rPr>
-          <w:lang w:val="en-US"/>
-        </w:rPr>
-        <w:t xml:space="preserve"> ‘</w:t>
+      <w:proofErr w:type="spellStart"/>
+      <w:r>
+        <w:rPr>
+          <w:lang w:val="en-US"/>
+        </w:rPr>
+        <w:t>interest_payments</w:t>
+      </w:r>
+      <w:proofErr w:type="spellEnd"/>
+      <w:r>
+        <w:rPr>
+          <w:lang w:val="en-US"/>
+        </w:rPr>
+        <w:t xml:space="preserve"> = FILTER a BY </w:t>
+      </w:r>
+      <w:proofErr w:type="spellStart"/>
+      <w:r>
+        <w:rPr>
+          <w:lang w:val="en-US"/>
+        </w:rPr>
+        <w:t>indicatorname</w:t>
+      </w:r>
+      <w:proofErr w:type="spellEnd"/>
+      <w:r>
+        <w:rPr>
+          <w:lang w:val="en-US"/>
+        </w:rPr>
+        <w:t xml:space="preserve">  == ‘</w:t>
       </w:r>
       <w:r>
         <w:rPr>
@@ -3156,23 +4158,33 @@
           <w:lang w:val="en-US"/>
         </w:rPr>
       </w:pPr>
-      <w:r>
-        <w:rPr>
-          <w:lang w:val="en-US"/>
-        </w:rPr>
-        <w:t xml:space="preserve">short_term_debt = </w:t>
-      </w:r>
-      <w:r>
-        <w:rPr>
-          <w:lang w:val="en-US"/>
-        </w:rPr>
-        <w:t>FILTER a BY indicatorname  ==</w:t>
-      </w:r>
-      <w:r>
-        <w:rPr>
-          <w:lang w:val="en-US"/>
-        </w:rPr>
-        <w:t xml:space="preserve"> ‘</w:t>
+      <w:proofErr w:type="spellStart"/>
+      <w:r>
+        <w:rPr>
+          <w:lang w:val="en-US"/>
+        </w:rPr>
+        <w:t>short_term_debt</w:t>
+      </w:r>
+      <w:proofErr w:type="spellEnd"/>
+      <w:r>
+        <w:rPr>
+          <w:lang w:val="en-US"/>
+        </w:rPr>
+        <w:t xml:space="preserve"> = FILTER a BY </w:t>
+      </w:r>
+      <w:proofErr w:type="spellStart"/>
+      <w:r>
+        <w:rPr>
+          <w:lang w:val="en-US"/>
+        </w:rPr>
+        <w:t>indicatorname</w:t>
+      </w:r>
+      <w:proofErr w:type="spellEnd"/>
+      <w:r>
+        <w:rPr>
+          <w:lang w:val="en-US"/>
+        </w:rPr>
+        <w:t xml:space="preserve">  == ‘</w:t>
       </w:r>
       <w:r>
         <w:rPr>
@@ -3194,6 +4206,26 @@
           <w:lang w:val="en-US"/>
         </w:rPr>
       </w:pPr>
+      <w:proofErr w:type="spellStart"/>
+      <w:r>
+        <w:rPr>
+          <w:lang w:val="en-US"/>
+        </w:rPr>
+        <w:t>commitments_a</w:t>
+      </w:r>
+      <w:r>
+        <w:rPr>
+          <w:lang w:val="en-US"/>
+        </w:rPr>
+        <w:t>verage</w:t>
+      </w:r>
+      <w:proofErr w:type="spellEnd"/>
+      <w:r>
+        <w:rPr>
+          <w:lang w:val="en-US"/>
+        </w:rPr>
+        <w:t xml:space="preserve"> = FOREACH </w:t>
+      </w:r>
       <w:r>
         <w:rPr>
           <w:lang w:val="en-US"/>
@@ -3204,32 +4236,9 @@
         <w:rPr>
           <w:lang w:val="en-US"/>
         </w:rPr>
-        <w:t>_a</w:t>
-      </w:r>
-      <w:r>
-        <w:rPr>
-          <w:lang w:val="en-US"/>
-        </w:rPr>
-        <w:t>verage</w:t>
-      </w:r>
-      <w:r>
-        <w:rPr>
-          <w:lang w:val="en-US"/>
-        </w:rPr>
-        <w:t xml:space="preserve"> = FOREACH </w:t>
-      </w:r>
-      <w:r>
-        <w:rPr>
-          <w:lang w:val="en-US"/>
-        </w:rPr>
-        <w:t>commitments</w:t>
-      </w:r>
-      <w:r>
-        <w:rPr>
-          <w:lang w:val="en-US"/>
-        </w:rPr>
         <w:t xml:space="preserve"> GENERATE (</w:t>
       </w:r>
+      <w:proofErr w:type="spellStart"/>
       <w:r>
         <w:rPr>
           <w:lang w:val="en-US"/>
@@ -3242,18 +4251,34 @@
         </w:rPr>
         <w:t>ame</w:t>
       </w:r>
-      <w:r>
-        <w:rPr>
-          <w:lang w:val="en-US"/>
-        </w:rPr>
-        <w:t>, countryc</w:t>
-      </w:r>
-      <w:r>
-        <w:rPr>
-          <w:lang w:val="en-US"/>
-        </w:rPr>
-        <w:t xml:space="preserve">ode, </w:t>
-      </w:r>
+      <w:proofErr w:type="spellEnd"/>
+      <w:r>
+        <w:rPr>
+          <w:lang w:val="en-US"/>
+        </w:rPr>
+        <w:t xml:space="preserve">, </w:t>
+      </w:r>
+      <w:proofErr w:type="spellStart"/>
+      <w:r>
+        <w:rPr>
+          <w:lang w:val="en-US"/>
+        </w:rPr>
+        <w:t>countryc</w:t>
+      </w:r>
+      <w:r>
+        <w:rPr>
+          <w:lang w:val="en-US"/>
+        </w:rPr>
+        <w:t>ode</w:t>
+      </w:r>
+      <w:proofErr w:type="spellEnd"/>
+      <w:r>
+        <w:rPr>
+          <w:lang w:val="en-US"/>
+        </w:rPr>
+        <w:t xml:space="preserve">, </w:t>
+      </w:r>
+      <w:proofErr w:type="spellStart"/>
       <w:r>
         <w:rPr>
           <w:lang w:val="en-US"/>
@@ -3264,7 +4289,14 @@
         <w:rPr>
           <w:lang w:val="en-US"/>
         </w:rPr>
-        <w:t xml:space="preserve">ame, </w:t>
+        <w:t>ame</w:t>
+      </w:r>
+      <w:proofErr w:type="spellEnd"/>
+      <w:r>
+        <w:rPr>
+          <w:lang w:val="en-US"/>
+        </w:rPr>
+        <w:t xml:space="preserve">, </w:t>
       </w:r>
       <w:r>
         <w:rPr>
@@ -3293,13 +4325,34 @@
     </w:p>
     <w:p>
       <w:r>
-        <w:t>STORE commitments_average INTO ‘wykres1’</w:t>
-      </w:r>
-    </w:p>
-    <w:p>
-      <w:r>
-        <w:t>listing skryptu napisanego w pig latin</w:t>
-      </w:r>
+        <w:t xml:space="preserve">STORE </w:t>
+      </w:r>
+      <w:proofErr w:type="spellStart"/>
+      <w:r>
+        <w:t>commitments_average</w:t>
+      </w:r>
+      <w:proofErr w:type="spellEnd"/>
+      <w:r>
+        <w:t xml:space="preserve"> INTO ‘wykres1’</w:t>
+      </w:r>
+    </w:p>
+    <w:p>
+      <w:r>
+        <w:t xml:space="preserve">listing skryptu napisanego w </w:t>
+      </w:r>
+      <w:proofErr w:type="spellStart"/>
+      <w:r>
+        <w:t>pig</w:t>
+      </w:r>
+      <w:proofErr w:type="spellEnd"/>
+      <w:r>
+        <w:t xml:space="preserve"> </w:t>
+      </w:r>
+      <w:proofErr w:type="spellStart"/>
+      <w:r>
+        <w:t>latin</w:t>
+      </w:r>
+      <w:proofErr w:type="spellEnd"/>
     </w:p>
     <w:p>
       <w:r>
@@ -3347,12 +4400,178 @@
     </w:p>
     <w:p>
       <w:r>
-        <w:t>Rys. Komunikat po zapisaniu zmiennej pig</w:t>
-      </w:r>
-      <w:bookmarkStart w:id="0" w:name="_GoBack"/>
-      <w:bookmarkEnd w:id="0"/>
-    </w:p>
-    <w:p/>
+        <w:t xml:space="preserve">Rys. Komunikat po zapisaniu zmiennej </w:t>
+      </w:r>
+      <w:proofErr w:type="spellStart"/>
+      <w:r>
+        <w:t>pig</w:t>
+      </w:r>
+      <w:proofErr w:type="spellEnd"/>
+    </w:p>
+    <w:p>
+      <w:pPr>
+        <w:rPr>
+          <w:lang w:val="en-US"/>
+        </w:rPr>
+      </w:pPr>
+      <w:r>
+        <w:rPr>
+          <w:lang w:val="en-US"/>
+        </w:rPr>
+        <w:t xml:space="preserve">CREATE TABLE </w:t>
+      </w:r>
+      <w:proofErr w:type="spellStart"/>
+      <w:r>
+        <w:rPr>
+          <w:lang w:val="en-US"/>
+        </w:rPr>
+        <w:t>ids_commitments</w:t>
+      </w:r>
+      <w:proofErr w:type="spellEnd"/>
+      <w:r>
+        <w:rPr>
+          <w:lang w:val="en-US"/>
+        </w:rPr>
+        <w:t>(</w:t>
+      </w:r>
+      <w:proofErr w:type="spellStart"/>
+      <w:r>
+        <w:rPr>
+          <w:lang w:val="en-US"/>
+        </w:rPr>
+        <w:t>CountryName</w:t>
+      </w:r>
+      <w:proofErr w:type="spellEnd"/>
+      <w:r>
+        <w:rPr>
+          <w:lang w:val="en-US"/>
+        </w:rPr>
+        <w:t xml:space="preserve"> string, </w:t>
+      </w:r>
+      <w:proofErr w:type="spellStart"/>
+      <w:r>
+        <w:rPr>
+          <w:lang w:val="en-US"/>
+        </w:rPr>
+        <w:t>CountryCod</w:t>
+      </w:r>
+      <w:r>
+        <w:rPr>
+          <w:lang w:val="en-US"/>
+        </w:rPr>
+        <w:t>e</w:t>
+      </w:r>
+      <w:proofErr w:type="spellEnd"/>
+      <w:r>
+        <w:rPr>
+          <w:lang w:val="en-US"/>
+        </w:rPr>
+        <w:t xml:space="preserve"> string, </w:t>
+      </w:r>
+      <w:proofErr w:type="spellStart"/>
+      <w:r>
+        <w:rPr>
+          <w:lang w:val="en-US"/>
+        </w:rPr>
+        <w:t>IndicatorName</w:t>
+      </w:r>
+      <w:proofErr w:type="spellEnd"/>
+      <w:r>
+        <w:rPr>
+          <w:lang w:val="en-US"/>
+        </w:rPr>
+        <w:t xml:space="preserve"> string</w:t>
+      </w:r>
+      <w:r>
+        <w:rPr>
+          <w:lang w:val="en-US"/>
+        </w:rPr>
+        <w:t>,</w:t>
+      </w:r>
+      <w:r>
+        <w:rPr>
+          <w:lang w:val="en-US"/>
+        </w:rPr>
+        <w:t xml:space="preserve">  </w:t>
+      </w:r>
+      <w:proofErr w:type="spellStart"/>
+      <w:r>
+        <w:rPr>
+          <w:lang w:val="en-US"/>
+        </w:rPr>
+        <w:t>srednia_commitments</w:t>
+      </w:r>
+      <w:proofErr w:type="spellEnd"/>
+      <w:r>
+        <w:rPr>
+          <w:lang w:val="en-US"/>
+        </w:rPr>
+        <w:t xml:space="preserve"> double</w:t>
+      </w:r>
+      <w:r>
+        <w:rPr>
+          <w:lang w:val="en-US"/>
+        </w:rPr>
+        <w:t xml:space="preserve">) </w:t>
+      </w:r>
+    </w:p>
+    <w:p>
+      <w:pPr>
+        <w:rPr>
+          <w:lang w:val="en-US"/>
+        </w:rPr>
+      </w:pPr>
+      <w:r>
+        <w:rPr>
+          <w:lang w:val="en-US"/>
+        </w:rPr>
+        <w:tab/>
+      </w:r>
+      <w:r>
+        <w:rPr>
+          <w:lang w:val="en-US"/>
+        </w:rPr>
+        <w:tab/>
+      </w:r>
+      <w:r>
+        <w:rPr>
+          <w:lang w:val="en-US"/>
+        </w:rPr>
+        <w:tab/>
+      </w:r>
+      <w:r>
+        <w:rPr>
+          <w:lang w:val="en-US"/>
+        </w:rPr>
+        <w:tab/>
+      </w:r>
+      <w:r>
+        <w:rPr>
+          <w:lang w:val="en-US"/>
+        </w:rPr>
+        <w:tab/>
+        <w:t xml:space="preserve">   row format delimited fields terminated by ','</w:t>
+      </w:r>
+      <w:r>
+        <w:rPr>
+          <w:lang w:val="en-US"/>
+        </w:rPr>
+        <w:t>)</w:t>
+      </w:r>
+      <w:r>
+        <w:rPr>
+          <w:lang w:val="en-US"/>
+        </w:rPr>
+        <w:t>;</w:t>
+      </w:r>
+    </w:p>
+    <w:p>
+      <w:pPr>
+        <w:rPr>
+          <w:lang w:val="en-US"/>
+        </w:rPr>
+      </w:pPr>
+    </w:p>
     <w:p>
       <w:r>
         <w:rPr>
@@ -3409,7 +4628,15 @@
         </w:drawing>
       </w:r>
       <w:r>
-        <w:t>Rys. Dump wszystkich danych</w:t>
+        <w:t xml:space="preserve">Rys. </w:t>
+      </w:r>
+      <w:proofErr w:type="spellStart"/>
+      <w:r>
+        <w:t>Dump</w:t>
+      </w:r>
+      <w:proofErr w:type="spellEnd"/>
+      <w:r>
+        <w:t xml:space="preserve"> wszystkich danych</w:t>
       </w:r>
     </w:p>
     <w:p/>
@@ -3420,13 +4647,11 @@
       <w:pPr>
         <w:rPr>
           <w:b/>
-          <w:lang w:val="en-US"/>
         </w:rPr>
       </w:pPr>
       <w:r>
         <w:rPr>
           <w:b/>
-          <w:lang w:val="en-US"/>
         </w:rPr>
         <w:t>PRZETWARZANIE W SPARKU</w:t>
       </w:r>
@@ -3437,7 +4662,402 @@
           <w:lang w:val="en-US"/>
         </w:rPr>
       </w:pPr>
-    </w:p>
+      <w:proofErr w:type="spellStart"/>
+      <w:r>
+        <w:rPr>
+          <w:lang w:val="en-US"/>
+        </w:rPr>
+        <w:t>Komendy</w:t>
+      </w:r>
+      <w:proofErr w:type="spellEnd"/>
+      <w:r>
+        <w:rPr>
+          <w:lang w:val="en-US"/>
+        </w:rPr>
+        <w:t>:</w:t>
+      </w:r>
+    </w:p>
+    <w:p>
+      <w:pPr>
+        <w:rPr>
+          <w:lang w:val="en-US"/>
+        </w:rPr>
+      </w:pPr>
+      <w:r>
+        <w:rPr>
+          <w:lang w:val="en-US"/>
+        </w:rPr>
+        <w:t>%</w:t>
+      </w:r>
+      <w:proofErr w:type="spellStart"/>
+      <w:r>
+        <w:rPr>
+          <w:lang w:val="en-US"/>
+        </w:rPr>
+        <w:t>jdbc</w:t>
+      </w:r>
+      <w:proofErr w:type="spellEnd"/>
+      <w:r>
+        <w:rPr>
+          <w:lang w:val="en-US"/>
+        </w:rPr>
+        <w:t>(hive) show tables</w:t>
+      </w:r>
+      <w:bookmarkStart w:id="0" w:name="_GoBack"/>
+      <w:bookmarkEnd w:id="0"/>
+    </w:p>
+    <w:p>
+      <w:pPr>
+        <w:rPr>
+          <w:lang w:val="en-US"/>
+        </w:rPr>
+      </w:pPr>
+      <w:r>
+        <w:rPr>
+          <w:lang w:val="en-US"/>
+        </w:rPr>
+        <w:t>%spark2</w:t>
+      </w:r>
+    </w:p>
+    <w:p>
+      <w:pPr>
+        <w:rPr>
+          <w:lang w:val="en-US"/>
+        </w:rPr>
+      </w:pPr>
+      <w:proofErr w:type="spellStart"/>
+      <w:r>
+        <w:rPr>
+          <w:lang w:val="en-US"/>
+        </w:rPr>
+        <w:t>val</w:t>
+      </w:r>
+      <w:proofErr w:type="spellEnd"/>
+      <w:r>
+        <w:rPr>
+          <w:lang w:val="en-US"/>
+        </w:rPr>
+        <w:t xml:space="preserve"> </w:t>
+      </w:r>
+      <w:proofErr w:type="spellStart"/>
+      <w:r>
+        <w:rPr>
+          <w:lang w:val="en-US"/>
+        </w:rPr>
+        <w:t>hiveContext</w:t>
+      </w:r>
+      <w:proofErr w:type="spellEnd"/>
+      <w:r>
+        <w:rPr>
+          <w:lang w:val="en-US"/>
+        </w:rPr>
+        <w:t xml:space="preserve"> = new </w:t>
+      </w:r>
+      <w:proofErr w:type="spellStart"/>
+      <w:r>
+        <w:rPr>
+          <w:lang w:val="en-US"/>
+        </w:rPr>
+        <w:t>org.apache.spark.sql.SparkSession.Builder</w:t>
+      </w:r>
+      <w:proofErr w:type="spellEnd"/>
+      <w:r>
+        <w:rPr>
+          <w:lang w:val="en-US"/>
+        </w:rPr>
+        <w:t>().</w:t>
+      </w:r>
+      <w:proofErr w:type="spellStart"/>
+      <w:r>
+        <w:rPr>
+          <w:lang w:val="en-US"/>
+        </w:rPr>
+        <w:t>getOrCreate</w:t>
+      </w:r>
+      <w:proofErr w:type="spellEnd"/>
+      <w:r>
+        <w:rPr>
+          <w:lang w:val="en-US"/>
+        </w:rPr>
+        <w:t>()</w:t>
+      </w:r>
+    </w:p>
+    <w:p>
+      <w:pPr>
+        <w:rPr>
+          <w:lang w:val="en-US"/>
+        </w:rPr>
+      </w:pPr>
+      <w:r>
+        <w:rPr>
+          <w:lang w:val="en-US"/>
+        </w:rPr>
+        <w:t>%spark2</w:t>
+      </w:r>
+    </w:p>
+    <w:p>
+      <w:pPr>
+        <w:rPr>
+          <w:lang w:val="en-US"/>
+        </w:rPr>
+      </w:pPr>
+      <w:proofErr w:type="spellStart"/>
+      <w:r>
+        <w:rPr>
+          <w:lang w:val="en-US"/>
+        </w:rPr>
+        <w:t>val</w:t>
+      </w:r>
+      <w:proofErr w:type="spellEnd"/>
+      <w:r>
+        <w:rPr>
+          <w:lang w:val="en-US"/>
+        </w:rPr>
+        <w:t xml:space="preserve"> </w:t>
+      </w:r>
+      <w:proofErr w:type="spellStart"/>
+      <w:r>
+        <w:rPr>
+          <w:lang w:val="en-US"/>
+        </w:rPr>
+        <w:t>ids_commitments</w:t>
+      </w:r>
+      <w:proofErr w:type="spellEnd"/>
+      <w:r>
+        <w:rPr>
+          <w:lang w:val="en-US"/>
+        </w:rPr>
+        <w:t xml:space="preserve"> = </w:t>
+      </w:r>
+      <w:proofErr w:type="spellStart"/>
+      <w:r>
+        <w:rPr>
+          <w:lang w:val="en-US"/>
+        </w:rPr>
+        <w:t>hiveContext.sql</w:t>
+      </w:r>
+      <w:proofErr w:type="spellEnd"/>
+      <w:r>
+        <w:rPr>
+          <w:lang w:val="en-US"/>
+        </w:rPr>
+        <w:t xml:space="preserve">("select * from </w:t>
+      </w:r>
+      <w:proofErr w:type="spellStart"/>
+      <w:r>
+        <w:rPr>
+          <w:lang w:val="en-US"/>
+        </w:rPr>
+        <w:t>ids_commitments</w:t>
+      </w:r>
+      <w:proofErr w:type="spellEnd"/>
+      <w:r>
+        <w:rPr>
+          <w:lang w:val="en-US"/>
+        </w:rPr>
+        <w:t>")</w:t>
+      </w:r>
+    </w:p>
+    <w:p>
+      <w:pPr>
+        <w:rPr>
+          <w:lang w:val="en-US"/>
+        </w:rPr>
+      </w:pPr>
+      <w:r>
+        <w:rPr>
+          <w:lang w:val="en-US"/>
+        </w:rPr>
+        <w:t>%spark2</w:t>
+      </w:r>
+    </w:p>
+    <w:p>
+      <w:pPr>
+        <w:rPr>
+          <w:lang w:val="en-US"/>
+        </w:rPr>
+      </w:pPr>
+      <w:proofErr w:type="spellStart"/>
+      <w:r>
+        <w:rPr>
+          <w:lang w:val="en-US"/>
+        </w:rPr>
+        <w:t>ids_commitments.createOrReplaceTempView</w:t>
+      </w:r>
+      <w:proofErr w:type="spellEnd"/>
+      <w:r>
+        <w:rPr>
+          <w:lang w:val="en-US"/>
+        </w:rPr>
+        <w:t>("</w:t>
+      </w:r>
+      <w:proofErr w:type="spellStart"/>
+      <w:r>
+        <w:rPr>
+          <w:lang w:val="en-US"/>
+        </w:rPr>
+        <w:t>ids_commitments</w:t>
+      </w:r>
+      <w:proofErr w:type="spellEnd"/>
+      <w:r>
+        <w:rPr>
+          <w:lang w:val="en-US"/>
+        </w:rPr>
+        <w:t>")</w:t>
+      </w:r>
+    </w:p>
+    <w:p>
+      <w:pPr>
+        <w:rPr>
+          <w:lang w:val="en-US"/>
+        </w:rPr>
+      </w:pPr>
+      <w:proofErr w:type="spellStart"/>
+      <w:r>
+        <w:rPr>
+          <w:lang w:val="en-US"/>
+        </w:rPr>
+        <w:t>hiveContext.sql</w:t>
+      </w:r>
+      <w:proofErr w:type="spellEnd"/>
+      <w:r>
+        <w:rPr>
+          <w:lang w:val="en-US"/>
+        </w:rPr>
+        <w:t>("show tables").show()</w:t>
+      </w:r>
+    </w:p>
+    <w:p>
+      <w:r>
+        <w:t xml:space="preserve">Listing </w:t>
+      </w:r>
+      <w:proofErr w:type="spellStart"/>
+      <w:r>
+        <w:t>spark</w:t>
+      </w:r>
+      <w:proofErr w:type="spellEnd"/>
+      <w:r>
+        <w:t xml:space="preserve"> skrypty wszystkie:</w:t>
+      </w:r>
+    </w:p>
+    <w:p/>
+    <w:p/>
+    <w:p>
+      <w:r>
+        <w:rPr>
+          <w:noProof/>
+          <w:lang w:eastAsia="pl-PL"/>
+        </w:rPr>
+        <w:drawing>
+          <wp:inline distT="0" distB="0" distL="0" distR="0" wp14:anchorId="5800DF03" wp14:editId="0777B0F6">
+            <wp:extent cx="3733800" cy="3362325"/>
+            <wp:effectExtent l="0" t="0" r="0" b="9525"/>
+            <wp:docPr id="6" name="Obraz 6" descr="https://scontent.flhr5-1.fna.fbcdn.net/v/t1.15752-9/51298944_335964037014671_7124682464332611584_n.png?_nc_cat=102&amp;_nc_ht=scontent.flhr5-1.fna&amp;oh=13b5426c6152f7c4c0ac428c2a6bfac4&amp;oe=5CC23736"/>
+            <wp:cNvGraphicFramePr>
+              <a:graphicFrameLocks xmlns:a="http://schemas.openxmlformats.org/drawingml/2006/main" noChangeAspect="1"/>
+            </wp:cNvGraphicFramePr>
+            <a:graphic xmlns:a="http://schemas.openxmlformats.org/drawingml/2006/main">
+              <a:graphicData uri="http://schemas.openxmlformats.org/drawingml/2006/picture">
+                <pic:pic xmlns:pic="http://schemas.openxmlformats.org/drawingml/2006/picture">
+                  <pic:nvPicPr>
+                    <pic:cNvPr id="0" name="Picture 3" descr="https://scontent.flhr5-1.fna.fbcdn.net/v/t1.15752-9/51298944_335964037014671_7124682464332611584_n.png?_nc_cat=102&amp;_nc_ht=scontent.flhr5-1.fna&amp;oh=13b5426c6152f7c4c0ac428c2a6bfac4&amp;oe=5CC23736"/>
+                    <pic:cNvPicPr>
+                      <a:picLocks noChangeAspect="1" noChangeArrowheads="1"/>
+                    </pic:cNvPicPr>
+                  </pic:nvPicPr>
+                  <pic:blipFill>
+                    <a:blip r:embed="rId10">
+                      <a:extLst>
+                        <a:ext uri="{28A0092B-C50C-407E-A947-70E740481C1C}">
+                          <a14:useLocalDpi xmlns:a14="http://schemas.microsoft.com/office/drawing/2010/main" val="0"/>
+                        </a:ext>
+                      </a:extLst>
+                    </a:blip>
+                    <a:srcRect/>
+                    <a:stretch>
+                      <a:fillRect/>
+                    </a:stretch>
+                  </pic:blipFill>
+                  <pic:spPr bwMode="auto">
+                    <a:xfrm>
+                      <a:off x="0" y="0"/>
+                      <a:ext cx="3733800" cy="3362325"/>
+                    </a:xfrm>
+                    <a:prstGeom prst="rect">
+                      <a:avLst/>
+                    </a:prstGeom>
+                    <a:noFill/>
+                    <a:ln>
+                      <a:noFill/>
+                    </a:ln>
+                  </pic:spPr>
+                </pic:pic>
+              </a:graphicData>
+            </a:graphic>
+          </wp:inline>
+        </w:drawing>
+      </w:r>
+    </w:p>
+    <w:p/>
+    <w:p>
+      <w:r>
+        <w:rPr>
+          <w:noProof/>
+          <w:lang w:eastAsia="pl-PL"/>
+        </w:rPr>
+        <w:lastRenderedPageBreak/>
+        <w:drawing>
+          <wp:inline distT="0" distB="0" distL="0" distR="0">
+            <wp:extent cx="5760720" cy="1029415"/>
+            <wp:effectExtent l="0" t="0" r="0" b="0"/>
+            <wp:docPr id="7" name="Obraz 7" descr="https://scontent.flhr5-1.fna.fbcdn.net/v/t1.15752-9/50883713_317598648878164_6224249249400356864_n.png?_nc_cat=101&amp;_nc_ht=scontent.flhr5-1.fna&amp;oh=7905d28a6d13d8ea4623bb68e9f1464e&amp;oe=5CB8F7EA"/>
+            <wp:cNvGraphicFramePr>
+              <a:graphicFrameLocks xmlns:a="http://schemas.openxmlformats.org/drawingml/2006/main" noChangeAspect="1"/>
+            </wp:cNvGraphicFramePr>
+            <a:graphic xmlns:a="http://schemas.openxmlformats.org/drawingml/2006/main">
+              <a:graphicData uri="http://schemas.openxmlformats.org/drawingml/2006/picture">
+                <pic:pic xmlns:pic="http://schemas.openxmlformats.org/drawingml/2006/picture">
+                  <pic:nvPicPr>
+                    <pic:cNvPr id="0" name="Picture 1" descr="https://scontent.flhr5-1.fna.fbcdn.net/v/t1.15752-9/50883713_317598648878164_6224249249400356864_n.png?_nc_cat=101&amp;_nc_ht=scontent.flhr5-1.fna&amp;oh=7905d28a6d13d8ea4623bb68e9f1464e&amp;oe=5CB8F7EA"/>
+                    <pic:cNvPicPr>
+                      <a:picLocks noChangeAspect="1" noChangeArrowheads="1"/>
+                    </pic:cNvPicPr>
+                  </pic:nvPicPr>
+                  <pic:blipFill>
+                    <a:blip r:embed="rId11" cstate="print">
+                      <a:extLst>
+                        <a:ext uri="{28A0092B-C50C-407E-A947-70E740481C1C}">
+                          <a14:useLocalDpi xmlns:a14="http://schemas.microsoft.com/office/drawing/2010/main" val="0"/>
+                        </a:ext>
+                      </a:extLst>
+                    </a:blip>
+                    <a:srcRect/>
+                    <a:stretch>
+                      <a:fillRect/>
+                    </a:stretch>
+                  </pic:blipFill>
+                  <pic:spPr bwMode="auto">
+                    <a:xfrm>
+                      <a:off x="0" y="0"/>
+                      <a:ext cx="5760720" cy="1029415"/>
+                    </a:xfrm>
+                    <a:prstGeom prst="rect">
+                      <a:avLst/>
+                    </a:prstGeom>
+                    <a:noFill/>
+                    <a:ln>
+                      <a:noFill/>
+                    </a:ln>
+                  </pic:spPr>
+                </pic:pic>
+              </a:graphicData>
+            </a:graphic>
+          </wp:inline>
+        </w:drawing>
+      </w:r>
+    </w:p>
+    <w:p/>
+    <w:p/>
     <w:sectPr>
       <w:pgSz w:w="11906" w:h="16838"/>
       <w:pgMar w:top="1417" w:right="1417" w:bottom="1417" w:left="1417" w:header="708" w:footer="708" w:gutter="0"/>

</xml_diff>

<commit_message>
male zmiany w sprawku
</commit_message>
<xml_diff>
--- a/sprawko.docx
+++ b/sprawko.docx
@@ -9,17 +9,91 @@
       </w:pPr>
       <w:r>
         <w:rPr/>
-        <w:t>WSTEP</w:t>
-      </w:r>
-    </w:p>
-    <w:p>
-      <w:pPr>
-        <w:pStyle w:val="Normal"/>
-        <w:rPr/>
-      </w:pPr>
-      <w:r>
-        <w:rPr/>
-        <w:t xml:space="preserve">Internationa debt statistics – Statystyki  </w:t>
+        <w:t>BIG DATA</w:t>
+      </w:r>
+    </w:p>
+    <w:p>
+      <w:pPr>
+        <w:pStyle w:val="Normal"/>
+        <w:rPr/>
+      </w:pPr>
+      <w:r>
+        <w:rPr/>
+        <w:t>INTERNATIONAL DEBT STATISTICS – Statystyki dotyczące długu międzynarodowego</w:t>
+      </w:r>
+    </w:p>
+    <w:p>
+      <w:pPr>
+        <w:pStyle w:val="Normal"/>
+        <w:rPr/>
+      </w:pPr>
+      <w:r>
+        <w:rPr/>
+        <w:t>Adam Stańczyk, 202297</w:t>
+        <w:tab/>
+      </w:r>
+    </w:p>
+    <w:p>
+      <w:pPr>
+        <w:pStyle w:val="Normal"/>
+        <w:rPr/>
+      </w:pPr>
+      <w:r>
+        <w:rPr/>
+        <w:t>Kinga Sochacka, 20…</w:t>
+      </w:r>
+    </w:p>
+    <w:p>
+      <w:pPr>
+        <w:pStyle w:val="Normal"/>
+        <w:rPr/>
+      </w:pPr>
+      <w:r>
+        <w:rPr/>
+        <w:t>Prowadzący: dr inż Paweł Drzymała</w:t>
+      </w:r>
+    </w:p>
+    <w:p>
+      <w:pPr>
+        <w:pStyle w:val="Normal"/>
+        <w:rPr/>
+      </w:pPr>
+      <w:r>
+        <w:rPr/>
+      </w:r>
+    </w:p>
+    <w:p>
+      <w:pPr>
+        <w:pStyle w:val="Normal"/>
+        <w:rPr>
+          <w:b/>
+          <w:b/>
+          <w:bCs/>
+        </w:rPr>
+      </w:pPr>
+      <w:r>
+        <w:rPr>
+          <w:b/>
+          <w:bCs/>
+        </w:rPr>
+        <w:t xml:space="preserve">1. </w:t>
+      </w:r>
+      <w:r>
+        <w:rPr>
+          <w:b/>
+          <w:bCs/>
+        </w:rPr>
+        <w:t>WSTĘP</w:t>
+      </w:r>
+    </w:p>
+    <w:p>
+      <w:pPr>
+        <w:pStyle w:val="Normal"/>
+        <w:rPr/>
+      </w:pPr>
+      <w:r>
+        <w:rPr/>
+        <w:t>Strona z której wzięliśmy dane:</w:t>
       </w:r>
     </w:p>
     <w:p>
@@ -57,86 +131,100 @@
       </w:pPr>
       <w:r>
         <w:rPr/>
-        <w:t>"Average grace period on new external debt commitments (years)" - Grace period is the period from the date of signature of the loan or the issue of the financial instrument to the first of principal. To obtain the average, the grace periods for all public and publicly guaranteed loans have been weighted the amounts of the loans. Public debt is an external obligation of a public debtor, including the national government, a subdivision (or an agency of either), and autonomous public bodies. Publicly guaranteed debt is an external obligation of private debtor that is guaranteed for repayment by a public entity.</w:t>
-      </w:r>
-    </w:p>
-    <w:p>
-      <w:pPr>
-        <w:pStyle w:val="Normal"/>
-        <w:rPr/>
-      </w:pPr>
-      <w:r>
-        <w:rPr/>
-        <w:t>"Commitments official creditors (COM current US$)" - Commitments are the amount of long-term loans for which contracts were signed in the year specified. Debt from official creditors loans from international organizations (multilateral loans) and loans from governments (bilateral loans). Loans from organization include loans and credits from the World Bank, regional development banks, and other multilateral and agencies. Excluded are loans from funds administered by an international organization on behalf of a single donor these are classified as loans from governments. Government loans include loans from governments and their agencies (including central banks), loans from autonomous bodies, and direct loans from official export credit agencies. Long-term external debt is defined as debt that has an original or extended maturity of more than one year and that is owed to nonresidents by residents of an economy and repayable in currency, goods, or services. Data are in current U.S. dollars.</w:t>
-      </w:r>
-    </w:p>
-    <w:p>
-      <w:pPr>
-        <w:pStyle w:val="Normal"/>
-        <w:rPr/>
-      </w:pPr>
-      <w:r>
-        <w:rPr/>
-        <w:t>"Concessional debt (% of total external debt)" - Concessional debt to total external debt stocks. Concessional debt is defined as loans with an original grant element of 25 percent or more.</w:t>
-      </w:r>
-    </w:p>
-    <w:p>
-      <w:pPr>
-        <w:pStyle w:val="Normal"/>
-        <w:rPr/>
-      </w:pPr>
-      <w:r>
-        <w:rPr/>
-        <w:t>"Debt stock reduction (current US$)" - Debt stock reductions show the amount that has been netted out of the stock of debt using debt conversion schemes such as buybacks and swaps or the discounted value of long-term bonds that were issued in exchange for outstanding debt. It includes the effect of any operation that will reduce the debt stock other than debt stock restructuring, repayment of principal and debt forgiven. particular, debt stock reduction will include the face value of debt bought back, the face value of debt swapped for equity (or nature"" or ""development""), any face value reduction that might result as the consequence of a bond exchange, and any face value resulting from an exchange of debt for discount bonds. Data are in current U.S. dollars.</w:t>
-      </w:r>
-    </w:p>
-    <w:p>
-      <w:pPr>
-        <w:pStyle w:val="Normal"/>
-        <w:rPr/>
-      </w:pPr>
-      <w:r>
-        <w:rPr/>
-        <w:t>"External debt stocks total (DOD current US$)" - Total external debt is debt owed to nonresidents repayable in currency, goods, or services. It is the sum of public, guaranteed, and private nonguaranteed long-term debt, short-term debt, and use of IMF credit. Data are in current U.S. dollars.</w:t>
-      </w:r>
-    </w:p>
-    <w:p>
-      <w:pPr>
-        <w:pStyle w:val="Normal"/>
-        <w:rPr/>
-      </w:pPr>
-      <w:r>
-        <w:rPr/>
-        <w:t>"Interest payments on external debt total (INT current US$)" - Interest payments are actual amounts of interest paid by the borrower in currency, goods, or services in the year specified. This includes interest paid on long-term debt, IMF charges, and interest paid on short-term debt. Long-term external debt is defined debt that has an original or extended maturity of more than one year and that is owed to nonresidents by residents of an economy repayable in currency, goods, or services. Short-term external debt is defined as debt that has an original maturity of one year less.  Available data permit no distinction between public and private nonguaranteed short-term debt. Data are in current U.S. dollars.</w:t>
-      </w:r>
-    </w:p>
-    <w:p>
-      <w:pPr>
-        <w:pStyle w:val="Normal"/>
-        <w:rPr/>
-      </w:pPr>
-      <w:r>
-        <w:rPr/>
-        <w:t xml:space="preserve">"Short-term debt (% of total external debt)" - Short-term debt includes all debt having an original maturity of one year or less and interest in arrears on long-term debt. external debt is debt owed to nonresidents repayable in currency, goods, or services. Total external debt is the sum of public publicly guaranteed, and private nonguaranteed long-term debt, use of IMF credit, and short-term debt. </w:t>
-      </w:r>
-    </w:p>
-    <w:p>
-      <w:pPr>
-        <w:pStyle w:val="Normal"/>
-        <w:rPr/>
-      </w:pPr>
-      <w:r>
-        <w:rPr/>
-        <w:t>"Technical cooperation grants (current US$)" - Technical cooperation grants include free-standing technical cooperation grants, which are intended to finance the transfer of technical and managerial or of technology for the purpose of building up general national capacity without reference to any specific investment projects; investment-related technical cooperation grants, which are provided to strengthen the capacity to execute specific investment projects. Data are in current U.S. dollars.</w:t>
-      </w:r>
-    </w:p>
-    <w:p>
-      <w:pPr>
-        <w:pStyle w:val="Normal"/>
-        <w:rPr/>
-      </w:pPr>
-      <w:r>
-        <w:rPr/>
+        <w:t>"Average grace period on new external debt commitments (years)" - Okres karencji to okres od daty podpisania pożyczki lub wydania instrumentu finansowego do pierwszego zleceniodawcy. Aby uzyskać średnią, okresy karencji dla wszystkich publicznych i publicznie gwarantowanych pożyczek zostały zważone kwotami pożyczek. Dług publiczny jest zewnętrznym obowiązkiem dłużnika publicznego, w tym rządu krajowego, podobszaru (lub agencji) oraz niezależnych organów publicznych. Dług publiczny gwarantowany to zewnętrzny obowiązek dłużnika prywatnego gwarantowany do spłaty przez podmiot publiczny.</w:t>
+      </w:r>
+    </w:p>
+    <w:p>
+      <w:pPr>
+        <w:pStyle w:val="Normal"/>
+        <w:rPr/>
+      </w:pPr>
+      <w:r>
+        <w:rPr/>
+        <w:t>"Commitments official creditors (COM current US$)" - Zobowiązania to kwota pożyczek długoterminowych, na które zostały podpisane umowy w danym roku. Dług z oficjalnych pożyczek od instytucji międzynarodowych (pożyczki wielostronne) i pożyczki od rządów (kredyty dwustronne). Pożyczki z organizacji obejmują pożyczki i kredyty z Banku Światowego, regionalnych banków rozwoju oraz innych wielostronnych i agencji. Wyłączone są pożyczki z funduszy zarządzanych przez organizację międzynarodową w imieniu pojedynczego darczyńcy, które są klasyfikowane jako pożyczki od rządów. Pożyczki rządowe obejmują pożyczki od rządów i ich agencji (w tym banków centralnych), pożyczki od niezależnych podmiotów oraz pożyczki bezpośrednie od oficjalnych agencji kredytów eksportowych. Długoterminowy dług zewnętrzny definiuje się jako dług, którego pierwotny lub przedłużony termin zapadalności przekracza jeden rok i który jest należny nierezydentom przez rezydentów danej gospodarki i podlega spłacie w walucie, towarach lub usługach. Dane znajdują się w dolarach amerykańskich.</w:t>
+      </w:r>
+    </w:p>
+    <w:p>
+      <w:pPr>
+        <w:pStyle w:val="Normal"/>
+        <w:rPr/>
+      </w:pPr>
+      <w:r>
+        <w:rPr/>
+        <w:t>"Concessional debt (% of total external debt)" - Koncesyjny dług do całkowitego zewnętrznego długu. Dług umowny definiowany jest jako pożyczki o pierwotnym dotacji w wysokości 25 procent lub więcej.</w:t>
+      </w:r>
+    </w:p>
+    <w:p>
+      <w:pPr>
+        <w:pStyle w:val="Normal"/>
+        <w:rPr/>
+      </w:pPr>
+      <w:r>
+        <w:rPr/>
+        <w:t>"Debt stock reduction (current US$)" - Redukcje zapasów zadłużenia pokazują kwotę, która została skompensowana ze stanu długu przy użyciu programów konwersji długu, takich jak wykupy i swapy lub zdyskontowana wartość długoterminowych obligacji, które zostały wyemitowane w zamian za zaległy dług. Obejmuje on efekt jakiejkolwiek operacji, która ograniczy zadłużenie inne niż restrukturyzacja zadłużenia, spłatę kapitału i umorzenie długów. w szczególności redukcja zadłużenia będzie obejmować wartość nominalną wykupionego długu, wartość nominalną zadłużenia zamienionego na kapitał własny (lub "" rozwój "), dowolną redukcję wartości nominalnej, która może wynikać z wymiany obligacji oraz dowolną wartość nominalną wynikającą z zamiany długu na obligacje dyskontowe. Dane znajdują się w bieżących dolarach amerykańskich.</w:t>
+      </w:r>
+    </w:p>
+    <w:p>
+      <w:pPr>
+        <w:pStyle w:val="Normal"/>
+        <w:rPr/>
+      </w:pPr>
+      <w:r>
+        <w:rPr/>
+        <w:t>"</w:t>
+      </w:r>
+      <w:bookmarkStart w:id="0" w:name="__DdeLink__270_1249203073"/>
+      <w:r>
+        <w:rPr/>
+        <w:t>External debt stocks total (DOD current US$)</w:t>
+      </w:r>
+      <w:bookmarkEnd w:id="0"/>
+      <w:r>
+        <w:rPr/>
+        <w:t>" - Zadłużenie zagraniczne ogółem to dług wobec nierezydentów spłacanych w walucie, towarach lub usługach. Jest to suma publicznych, gwarantowanych i prywatnych nie gwarantowanych długów długoterminowych, krótkoterminowych długów i wykorzystania kredytu MFW. Dane znajdują się w bieżących dolarach amerykańskich.</w:t>
+      </w:r>
+    </w:p>
+    <w:p>
+      <w:pPr>
+        <w:pStyle w:val="Normal"/>
+        <w:rPr/>
+      </w:pPr>
+      <w:r>
+        <w:rPr/>
+        <w:t>"Interest payments on external debt total (INT current US$)" - Płatności odsetkowe to rzeczywiste kwoty odsetek wypłaconych przez pożyczkobiorcę w walucie, towarach lub usługach w danym roku. Obejmuje to odsetki zapłacone od zadłużenia długoterminowego, opłaty MFW i odsetki zapłacone od zadłużenia krótkoterminowego. Długoterminowy dług zewnętrzny to określony dług o pierwotnym lub przedłużonym terminie zapadalności powyżej jednego roku, który jest należny nierezydentom przez rezydentów gospodarki podlegającej spłacie w walucie, towarach lub usługach. Krótkoterminowe zadłużenie zagraniczne definiuje się jako dług o pierwotnym terminie zapadalności mniejszym o rok. Dostępne dane nie pozwalają na rozróżnienie między krótkoterminowymi długami publicznymi i prywatnymi. Dane znajdują się w bieżących dolarach amerykańskich.</w:t>
+      </w:r>
+    </w:p>
+    <w:p>
+      <w:pPr>
+        <w:pStyle w:val="Normal"/>
+        <w:rPr/>
+      </w:pPr>
+      <w:r>
+        <w:rPr/>
+        <w:t>"Short-term debt (% of total external debt)" - Zadłużenie krótkoterminowe obejmuje wszystkie zadłużenia o pierwotnym terminie zapadalności do jednego roku lub krótszym oraz odsetki za zwłokę z tytułu długu długoterminowego. zadłużenie zagraniczne to dług wobec nierezydentów podlegających spłacie w walucie, towarach lub usługach. Zadłużenie zagraniczne ogółem jest sumą publicznie gwarantowanego publicznego i prywatnego, nie wymagającego zabezpieczenia długu długoterminowego, wykorzystania kredytu MFW i zadłużenia krótkoterminowego.</w:t>
+      </w:r>
+    </w:p>
+    <w:p>
+      <w:pPr>
+        <w:pStyle w:val="Normal"/>
+        <w:rPr/>
+      </w:pPr>
+      <w:r>
+        <w:rPr/>
+        <w:t>"Technical cooperation grants (current US$)" - Dotacje na współpracę techniczną obejmują niezależne dotacje na współpracę techniczną, które mają na celu sfinansowanie transferu technologii i zarządzania lub technologii w celu budowania ogólnych zdolności krajowych bez odwoływania się do konkretnych projektów inwestycyjnych; dotacje na współpracę techniczną w zakresie inwestycji, które są przyznawane w celu wzmocnienia zdolności do realizacji konkretnych projektów inwestycyjnych. Dane znajdują się w bieżących dolarach amerykańskich.</w:t>
+      </w:r>
+    </w:p>
+    <w:p>
+      <w:pPr>
+        <w:pStyle w:val="Normal"/>
+        <w:rPr>
+          <w:u w:val="single"/>
+        </w:rPr>
+      </w:pPr>
+      <w:r>
+        <w:rPr>
+          <w:u w:val="single"/>
+        </w:rPr>
         <w:t>Statystyki które zamierzamy utworzyć:</w:t>
       </w:r>
     </w:p>
@@ -146,14 +234,136 @@
         <w:rPr/>
       </w:pPr>
       <w:r>
-        <w:rPr/>
-      </w:r>
-    </w:p>
-    <w:p>
-      <w:pPr>
-        <w:pStyle w:val="Normal"/>
-        <w:rPr/>
-      </w:pPr>
+        <w:rPr>
+          <w:lang w:val="en-US"/>
+        </w:rPr>
+        <w:t xml:space="preserve">Commitments official creditors (COM current US$) - </w:t>
+      </w:r>
+      <w:r>
+        <w:rPr>
+          <w:lang w:val="en-US"/>
+        </w:rPr>
+        <w:t>&gt; srednia z lat 2005 – 2015</w:t>
+      </w:r>
+    </w:p>
+    <w:p>
+      <w:pPr>
+        <w:pStyle w:val="Normal"/>
+        <w:rPr/>
+      </w:pPr>
+      <w:r>
+        <w:rPr>
+          <w:lang w:val="en-US"/>
+        </w:rPr>
+        <w:t>Short-term debt (% of total external debt) * External debt stocks total (DOD current US$) - &gt; kwota długów krótkoterminowych, wybierzemy sobie jakiś rok</w:t>
+      </w:r>
+    </w:p>
+    <w:p>
+      <w:pPr>
+        <w:pStyle w:val="Normal"/>
+        <w:rPr>
+          <w:lang w:val="en-US"/>
+        </w:rPr>
+      </w:pPr>
+      <w:r>
+        <w:rPr/>
+      </w:r>
+    </w:p>
+    <w:p>
+      <w:pPr>
+        <w:pStyle w:val="Normal"/>
+        <w:rPr>
+          <w:b/>
+          <w:b/>
+        </w:rPr>
+      </w:pPr>
+      <w:r>
+        <w:rPr>
+          <w:b/>
+        </w:rPr>
+      </w:r>
+    </w:p>
+    <w:p>
+      <w:pPr>
+        <w:pStyle w:val="Normal"/>
+        <w:rPr>
+          <w:b/>
+          <w:b/>
+        </w:rPr>
+      </w:pPr>
+      <w:r>
+        <w:rPr>
+          <w:b/>
+        </w:rPr>
+      </w:r>
+    </w:p>
+    <w:p>
+      <w:pPr>
+        <w:pStyle w:val="Normal"/>
+        <w:rPr>
+          <w:b/>
+          <w:b/>
+        </w:rPr>
+      </w:pPr>
+      <w:r>
+        <w:rPr>
+          <w:b/>
+        </w:rPr>
+      </w:r>
+    </w:p>
+    <w:p>
+      <w:pPr>
+        <w:pStyle w:val="Normal"/>
+        <w:rPr>
+          <w:b/>
+          <w:b/>
+        </w:rPr>
+      </w:pPr>
+      <w:r>
+        <w:rPr>
+          <w:b/>
+        </w:rPr>
+      </w:r>
+    </w:p>
+    <w:p>
+      <w:pPr>
+        <w:pStyle w:val="Normal"/>
+        <w:rPr>
+          <w:b/>
+          <w:b/>
+        </w:rPr>
+      </w:pPr>
+      <w:r>
+        <w:rPr>
+          <w:b/>
+        </w:rPr>
+      </w:r>
+    </w:p>
+    <w:p>
+      <w:pPr>
+        <w:pStyle w:val="Normal"/>
+        <w:rPr>
+          <w:b/>
+          <w:b/>
+        </w:rPr>
+      </w:pPr>
+      <w:r>
+        <w:rPr>
+          <w:b/>
+        </w:rPr>
+      </w:r>
+    </w:p>
+    <w:p>
+      <w:pPr>
+        <w:pStyle w:val="Normal"/>
+        <w:rPr/>
+      </w:pPr>
+      <w:r>
+        <w:rPr>
+          <w:b/>
+        </w:rPr>
+        <w:t xml:space="preserve">2. </w:t>
+      </w:r>
       <w:r>
         <w:rPr>
           <w:b/>
@@ -187,7 +397,7 @@
       <w:r>
         <w:rPr/>
         <w:drawing>
-          <wp:inline distT="0" distB="2540" distL="0" distR="0">
+          <wp:inline distT="0" distB="0" distL="0" distR="0">
             <wp:extent cx="5760720" cy="3331845"/>
             <wp:effectExtent l="0" t="0" r="0" b="0"/>
             <wp:docPr id="1" name="Obraz 2" descr=""/>
@@ -232,7 +442,17 @@
       </w:pPr>
       <w:r>
         <w:rPr/>
-        <w:t>Rys. Dane przed prztworzeniem</w:t>
+        <w:t>Rys. Dane przed przetworzeniem</w:t>
+      </w:r>
+    </w:p>
+    <w:p>
+      <w:pPr>
+        <w:pStyle w:val="Normal"/>
+        <w:rPr/>
+      </w:pPr>
+      <w:r>
+        <w:rPr/>
+        <w:t>Postanowiliśmy zredukować liczbę wierszy, wybraliśmy tylko potrzebne dane oraz kolumny lat, badamy dane od 2005 roku do 2015.</w:t>
       </w:r>
     </w:p>
     <w:p>
@@ -2955,6 +3175,12 @@
         <w:rPr>
           <w:b/>
         </w:rPr>
+        <w:t xml:space="preserve">3. </w:t>
+      </w:r>
+      <w:r>
+        <w:rPr>
+          <w:b/>
+        </w:rPr>
         <w:t>Przetwarzanie w hivie</w:t>
       </w:r>
     </w:p>
@@ -3138,16 +3364,25 @@
     <w:p>
       <w:pPr>
         <w:pStyle w:val="Normal"/>
+        <w:rPr/>
+      </w:pPr>
+      <w:r>
         <w:rPr>
           <w:b/>
+        </w:rPr>
+        <w:t xml:space="preserve">4. </w:t>
+      </w:r>
+      <w:r>
+        <w:rPr>
           <w:b/>
         </w:rPr>
-      </w:pPr>
+        <w:t xml:space="preserve">Przetwarzanie w </w:t>
+      </w:r>
       <w:r>
         <w:rPr>
           <w:b/>
         </w:rPr>
-        <w:t>Przetwarzanie w Sparku</w:t>
+        <w:t>PIGU</w:t>
       </w:r>
     </w:p>
     <w:p>
@@ -3426,7 +3661,7 @@
       <w:r>
         <w:rPr/>
         <w:drawing>
-          <wp:inline distT="0" distB="1905" distL="0" distR="0">
+          <wp:inline distT="0" distB="0" distL="0" distR="0">
             <wp:extent cx="5760720" cy="4361180"/>
             <wp:effectExtent l="0" t="0" r="0" b="0"/>
             <wp:docPr id="5" name="Obraz 4" descr="https://scontent.flhr5-1.fna.fbcdn.net/v/t1.15752-9/50940370_2192983387390483_213465535378096128_n.png?_nc_cat=102&amp;_nc_ht=scontent.flhr5-1.fna&amp;oh=563dbadc4fcc650debf55c8f1763b5a4&amp;oe=5CF5A7C5"/>
@@ -3516,6 +3751,12 @@
         <w:rPr>
           <w:b/>
         </w:rPr>
+        <w:t xml:space="preserve">5. </w:t>
+      </w:r>
+      <w:r>
+        <w:rPr>
+          <w:b/>
+        </w:rPr>
         <w:t>PRZETWARZANIE W SPARKU</w:t>
       </w:r>
     </w:p>
@@ -3546,8 +3787,8 @@
         </w:rPr>
         <w:t>%jdbc(hive) show tables</w:t>
       </w:r>
-      <w:bookmarkStart w:id="0" w:name="_GoBack"/>
-      <w:bookmarkEnd w:id="0"/>
+      <w:bookmarkStart w:id="1" w:name="_GoBack"/>
+      <w:bookmarkEnd w:id="1"/>
     </w:p>
     <w:p>
       <w:pPr>
@@ -3683,7 +3924,7 @@
       <w:r>
         <w:rPr/>
         <w:drawing>
-          <wp:inline distT="0" distB="9525" distL="0" distR="0">
+          <wp:inline distT="0" distB="0" distL="0" distR="0">
             <wp:extent cx="3733800" cy="3362325"/>
             <wp:effectExtent l="0" t="0" r="0" b="0"/>
             <wp:docPr id="6" name="Obraz 6" descr="https://scontent.flhr5-1.fna.fbcdn.net/v/t1.15752-9/51298944_335964037014671_7124682464332611584_n.png?_nc_cat=102&amp;_nc_ht=scontent.flhr5-1.fna&amp;oh=13b5426c6152f7c4c0ac428c2a6bfac4&amp;oe=5CC23736"/>
@@ -3815,7 +4056,6 @@
     <w:rPrDefault>
       <w:rPr>
         <w:rFonts w:ascii="Calibri" w:hAnsi="Calibri" w:eastAsia="Calibri" w:cs="" w:asciiTheme="minorHAnsi" w:cstheme="minorBidi" w:eastAsiaTheme="minorHAnsi" w:hAnsiTheme="minorHAnsi"/>
-        <w:sz w:val="22"/>
         <w:szCs w:val="22"/>
         <w:lang w:val="pl-PL" w:eastAsia="en-US" w:bidi="ar-SA"/>
       </w:rPr>
@@ -4010,6 +4250,16 @@
       <w:u w:val="single"/>
       <w:lang w:val="zxx" w:eastAsia="zxx" w:bidi="zxx"/>
     </w:rPr>
+  </w:style>
+  <w:style w:type="character" w:styleId="ListLabel1">
+    <w:name w:val="ListLabel 1"/>
+    <w:qFormat/>
+    <w:rPr/>
+  </w:style>
+  <w:style w:type="character" w:styleId="ListLabel2">
+    <w:name w:val="ListLabel 2"/>
+    <w:qFormat/>
+    <w:rPr/>
   </w:style>
   <w:style w:type="paragraph" w:styleId="Nagwek">
     <w:name w:val="Nagłówek"/>

</xml_diff>